<commit_message>
added UAT for scanning QR code user story
</commit_message>
<xml_diff>
--- a/Capstone Testing Team - Manual Tests.docx
+++ b/Capstone Testing Team - Manual Tests.docx
@@ -4988,6 +4988,66 @@
         <w:rPr>
           <w:rtl w:val="0"/>
         </w:rPr>
+      </w:r>
+    </w:p>
+    <w:p>
+      <w:pPr>
+        <w:rPr/>
+      </w:pPr>
+      <w:r>
+        <w:rPr>
+          <w:rtl w:val="0"/>
+        </w:rPr>
+      </w:r>
+    </w:p>
+    <w:p>
+      <w:pPr>
+        <w:rPr/>
+      </w:pPr>
+      <w:r>
+        <w:rPr>
+          <w:rtl w:val="0"/>
+        </w:rPr>
+      </w:r>
+    </w:p>
+    <w:p>
+      <w:pPr>
+        <w:rPr/>
+      </w:pPr>
+      <w:r>
+        <w:rPr>
+          <w:rtl w:val="0"/>
+        </w:rPr>
+      </w:r>
+    </w:p>
+    <w:p>
+      <w:pPr>
+        <w:rPr/>
+      </w:pPr>
+      <w:r>
+        <w:rPr>
+          <w:rtl w:val="0"/>
+        </w:rPr>
+      </w:r>
+    </w:p>
+    <w:p>
+      <w:pPr>
+        <w:rPr/>
+      </w:pPr>
+      <w:r>
+        <w:rPr>
+          <w:rtl w:val="0"/>
+        </w:rPr>
+      </w:r>
+    </w:p>
+    <w:p>
+      <w:pPr>
+        <w:rPr/>
+      </w:pPr>
+      <w:r>
+        <w:rPr>
+          <w:rtl w:val="0"/>
+        </w:rPr>
         <w:t xml:space="preserve">(expired verification code)</w:t>
       </w:r>
     </w:p>
@@ -6816,21 +6876,6 @@
     </w:tbl>
     <w:p>
       <w:pPr>
-        <w:rPr>
-          <w:u w:val="single"/>
-        </w:rPr>
-      </w:pPr>
-      <w:r>
-        <w:br w:type="page"/>
-      </w:r>
-      <w:r>
-        <w:rPr>
-          <w:rtl w:val="0"/>
-        </w:rPr>
-      </w:r>
-    </w:p>
-    <w:p>
-      <w:pPr>
         <w:rPr/>
       </w:pPr>
       <w:r>
@@ -7358,7 +7403,7 @@
               <w:rPr>
                 <w:rtl w:val="0"/>
               </w:rPr>
-              <w:t xml:space="preserve">The container should be checked out, and registered to the account of the scanning student. A popup window indicates this to the user.</w:t>
+              <w:t xml:space="preserve">The container should be “checked out”,then the home screen should be displayed.</w:t>
             </w:r>
           </w:p>
         </w:tc>
@@ -7605,7 +7650,7 @@
               <w:rPr>
                 <w:rtl w:val="0"/>
               </w:rPr>
-              <w:t xml:space="preserve">F</w:t>
+              <w:t xml:space="preserve">P</w:t>
             </w:r>
           </w:p>
         </w:tc>
@@ -7982,6 +8027,16 @@
         </w:tc>
       </w:tr>
     </w:tbl>
+    <w:p>
+      <w:pPr>
+        <w:rPr/>
+      </w:pPr>
+      <w:r>
+        <w:rPr>
+          <w:rtl w:val="0"/>
+        </w:rPr>
+      </w:r>
+    </w:p>
     <w:p>
       <w:pPr>
         <w:rPr/>
@@ -8450,7 +8505,7 @@
               <w:rPr>
                 <w:rtl w:val="0"/>
               </w:rPr>
-              <w:t xml:space="preserve">A popup window informs the user that someone else has already checked out the container. Container assignment remains unchanged.</w:t>
+              <w:t xml:space="preserve">A popup window informs the user that someone else has already checked out the container. </w:t>
             </w:r>
           </w:p>
         </w:tc>
@@ -8695,7 +8750,7 @@
               <w:rPr>
                 <w:rtl w:val="0"/>
               </w:rPr>
-              <w:t xml:space="preserve">F</w:t>
+              <w:t xml:space="preserve">P</w:t>
             </w:r>
           </w:p>
         </w:tc>
@@ -9072,6 +9127,26 @@
         </w:tc>
       </w:tr>
     </w:tbl>
+    <w:p>
+      <w:pPr>
+        <w:rPr/>
+      </w:pPr>
+      <w:r>
+        <w:rPr>
+          <w:rtl w:val="0"/>
+        </w:rPr>
+      </w:r>
+    </w:p>
+    <w:p>
+      <w:pPr>
+        <w:rPr/>
+      </w:pPr>
+      <w:r>
+        <w:rPr>
+          <w:rtl w:val="0"/>
+        </w:rPr>
+      </w:r>
+    </w:p>
     <w:p>
       <w:pPr>
         <w:rPr/>
@@ -10155,6 +10230,1890 @@
     <w:p>
       <w:pPr>
         <w:rPr/>
+      </w:pPr>
+      <w:r>
+        <w:rPr>
+          <w:rtl w:val="0"/>
+        </w:rPr>
+      </w:r>
+    </w:p>
+    <w:p>
+      <w:pPr>
+        <w:rPr/>
+      </w:pPr>
+      <w:r>
+        <w:rPr>
+          <w:rtl w:val="0"/>
+        </w:rPr>
+      </w:r>
+    </w:p>
+    <w:p>
+      <w:pPr>
+        <w:rPr>
+          <w:b w:val="1"/>
+          <w:u w:val="single"/>
+        </w:rPr>
+      </w:pPr>
+      <w:r>
+        <w:rPr>
+          <w:rtl w:val="0"/>
+        </w:rPr>
+      </w:r>
+    </w:p>
+    <w:p>
+      <w:pPr>
+        <w:rPr>
+          <w:b w:val="1"/>
+          <w:u w:val="single"/>
+        </w:rPr>
+      </w:pPr>
+      <w:r>
+        <w:rPr>
+          <w:rtl w:val="0"/>
+        </w:rPr>
+      </w:r>
+    </w:p>
+    <w:p>
+      <w:pPr>
+        <w:rPr>
+          <w:b w:val="1"/>
+          <w:u w:val="single"/>
+        </w:rPr>
+      </w:pPr>
+      <w:r>
+        <w:rPr>
+          <w:rtl w:val="0"/>
+        </w:rPr>
+      </w:r>
+    </w:p>
+    <w:p>
+      <w:pPr>
+        <w:rPr>
+          <w:b w:val="1"/>
+          <w:u w:val="single"/>
+        </w:rPr>
+      </w:pPr>
+      <w:r>
+        <w:rPr>
+          <w:rtl w:val="0"/>
+        </w:rPr>
+      </w:r>
+    </w:p>
+    <w:p>
+      <w:pPr>
+        <w:rPr>
+          <w:b w:val="1"/>
+          <w:u w:val="single"/>
+        </w:rPr>
+      </w:pPr>
+      <w:r>
+        <w:rPr>
+          <w:rtl w:val="0"/>
+        </w:rPr>
+      </w:r>
+    </w:p>
+    <w:p>
+      <w:pPr>
+        <w:rPr>
+          <w:b w:val="1"/>
+          <w:u w:val="single"/>
+        </w:rPr>
+      </w:pPr>
+      <w:r>
+        <w:rPr>
+          <w:rtl w:val="0"/>
+        </w:rPr>
+      </w:r>
+    </w:p>
+    <w:p>
+      <w:pPr>
+        <w:rPr>
+          <w:b w:val="1"/>
+          <w:u w:val="single"/>
+        </w:rPr>
+      </w:pPr>
+      <w:r>
+        <w:rPr>
+          <w:rtl w:val="0"/>
+        </w:rPr>
+      </w:r>
+    </w:p>
+    <w:p>
+      <w:pPr>
+        <w:rPr>
+          <w:b w:val="1"/>
+          <w:u w:val="single"/>
+        </w:rPr>
+      </w:pPr>
+      <w:r>
+        <w:rPr>
+          <w:rtl w:val="0"/>
+        </w:rPr>
+      </w:r>
+    </w:p>
+    <w:p>
+      <w:pPr>
+        <w:rPr>
+          <w:b w:val="1"/>
+          <w:u w:val="single"/>
+        </w:rPr>
+      </w:pPr>
+      <w:r>
+        <w:rPr>
+          <w:rtl w:val="0"/>
+        </w:rPr>
+      </w:r>
+    </w:p>
+    <w:p>
+      <w:pPr>
+        <w:rPr>
+          <w:b w:val="1"/>
+          <w:u w:val="single"/>
+        </w:rPr>
+      </w:pPr>
+      <w:r>
+        <w:rPr>
+          <w:rtl w:val="0"/>
+        </w:rPr>
+      </w:r>
+    </w:p>
+    <w:p>
+      <w:pPr>
+        <w:rPr>
+          <w:b w:val="1"/>
+          <w:u w:val="single"/>
+        </w:rPr>
+      </w:pPr>
+      <w:r>
+        <w:rPr>
+          <w:rtl w:val="0"/>
+        </w:rPr>
+      </w:r>
+    </w:p>
+    <w:p>
+      <w:pPr>
+        <w:rPr>
+          <w:b w:val="1"/>
+          <w:u w:val="single"/>
+        </w:rPr>
+      </w:pPr>
+      <w:r>
+        <w:rPr>
+          <w:rtl w:val="0"/>
+        </w:rPr>
+      </w:r>
+    </w:p>
+    <w:p>
+      <w:pPr>
+        <w:rPr>
+          <w:b w:val="1"/>
+        </w:rPr>
+      </w:pPr>
+      <w:r>
+        <w:rPr>
+          <w:b w:val="1"/>
+          <w:u w:val="single"/>
+          <w:rtl w:val="0"/>
+        </w:rPr>
+        <w:t xml:space="preserve">User Story:</w:t>
+      </w:r>
+      <w:r>
+        <w:rPr>
+          <w:b w:val="1"/>
+          <w:rtl w:val="0"/>
+        </w:rPr>
+        <w:t xml:space="preserve"> As a user, I want to return a container by scanning the dropoff location’s QR code and scanning the container’s QR code within five minutes.</w:t>
+      </w:r>
+    </w:p>
+    <w:p>
+      <w:pPr>
+        <w:rPr/>
+      </w:pPr>
+      <w:r>
+        <w:rPr>
+          <w:rtl w:val="0"/>
+        </w:rPr>
+        <w:t xml:space="preserve">(correct case)</w:t>
+      </w:r>
+    </w:p>
+    <w:tbl>
+      <w:tblPr>
+        <w:tblStyle w:val="Table20"/>
+        <w:tblW w:w="9360.0" w:type="dxa"/>
+        <w:jc w:val="left"/>
+        <w:tblInd w:w="100.0" w:type="pct"/>
+        <w:tblBorders>
+          <w:top w:color="000000" w:space="0" w:sz="8" w:val="single"/>
+          <w:left w:color="000000" w:space="0" w:sz="8" w:val="single"/>
+          <w:bottom w:color="000000" w:space="0" w:sz="8" w:val="single"/>
+          <w:right w:color="000000" w:space="0" w:sz="8" w:val="single"/>
+          <w:insideH w:color="000000" w:space="0" w:sz="8" w:val="single"/>
+          <w:insideV w:color="000000" w:space="0" w:sz="8" w:val="single"/>
+        </w:tblBorders>
+        <w:tblLayout w:type="fixed"/>
+        <w:tblLook w:val="0600"/>
+      </w:tblPr>
+      <w:tblGrid>
+        <w:gridCol w:w="780"/>
+        <w:gridCol w:w="3480"/>
+        <w:gridCol w:w="3480"/>
+        <w:gridCol w:w="1620"/>
+        <w:tblGridChange w:id="0">
+          <w:tblGrid>
+            <w:gridCol w:w="780"/>
+            <w:gridCol w:w="3480"/>
+            <w:gridCol w:w="3480"/>
+            <w:gridCol w:w="1620"/>
+          </w:tblGrid>
+        </w:tblGridChange>
+      </w:tblGrid>
+      <w:tr>
+        <w:trPr>
+          <w:trHeight w:val="460.95703125" w:hRule="atLeast"/>
+        </w:trPr>
+        <w:tc>
+          <w:tcPr>
+            <w:shd w:fill="auto" w:val="clear"/>
+            <w:tcMar>
+              <w:top w:w="100.0" w:type="dxa"/>
+              <w:left w:w="100.0" w:type="dxa"/>
+              <w:bottom w:w="100.0" w:type="dxa"/>
+              <w:right w:w="100.0" w:type="dxa"/>
+            </w:tcMar>
+            <w:vAlign w:val="top"/>
+          </w:tcPr>
+          <w:p>
+            <w:pPr>
+              <w:widowControl w:val="0"/>
+              <w:spacing w:line="240" w:lineRule="auto"/>
+              <w:rPr>
+                <w:b w:val="1"/>
+              </w:rPr>
+            </w:pPr>
+            <w:r>
+              <w:rPr>
+                <w:b w:val="1"/>
+                <w:rtl w:val="0"/>
+              </w:rPr>
+              <w:t xml:space="preserve">Step</w:t>
+            </w:r>
+          </w:p>
+        </w:tc>
+        <w:tc>
+          <w:tcPr>
+            <w:shd w:fill="auto" w:val="clear"/>
+            <w:tcMar>
+              <w:top w:w="100.0" w:type="dxa"/>
+              <w:left w:w="100.0" w:type="dxa"/>
+              <w:bottom w:w="100.0" w:type="dxa"/>
+              <w:right w:w="100.0" w:type="dxa"/>
+            </w:tcMar>
+            <w:vAlign w:val="top"/>
+          </w:tcPr>
+          <w:p>
+            <w:pPr>
+              <w:widowControl w:val="0"/>
+              <w:spacing w:line="240" w:lineRule="auto"/>
+              <w:rPr>
+                <w:b w:val="1"/>
+              </w:rPr>
+            </w:pPr>
+            <w:r>
+              <w:rPr>
+                <w:b w:val="1"/>
+                <w:rtl w:val="0"/>
+              </w:rPr>
+              <w:t xml:space="preserve">Action</w:t>
+            </w:r>
+          </w:p>
+        </w:tc>
+        <w:tc>
+          <w:tcPr>
+            <w:shd w:fill="auto" w:val="clear"/>
+            <w:tcMar>
+              <w:top w:w="100.0" w:type="dxa"/>
+              <w:left w:w="100.0" w:type="dxa"/>
+              <w:bottom w:w="100.0" w:type="dxa"/>
+              <w:right w:w="100.0" w:type="dxa"/>
+            </w:tcMar>
+            <w:vAlign w:val="top"/>
+          </w:tcPr>
+          <w:p>
+            <w:pPr>
+              <w:widowControl w:val="0"/>
+              <w:spacing w:line="240" w:lineRule="auto"/>
+              <w:rPr>
+                <w:b w:val="1"/>
+              </w:rPr>
+            </w:pPr>
+            <w:r>
+              <w:rPr>
+                <w:b w:val="1"/>
+                <w:rtl w:val="0"/>
+              </w:rPr>
+              <w:t xml:space="preserve">Expected Result</w:t>
+            </w:r>
+          </w:p>
+        </w:tc>
+        <w:tc>
+          <w:tcPr>
+            <w:shd w:fill="auto" w:val="clear"/>
+            <w:tcMar>
+              <w:top w:w="100.0" w:type="dxa"/>
+              <w:left w:w="100.0" w:type="dxa"/>
+              <w:bottom w:w="100.0" w:type="dxa"/>
+              <w:right w:w="100.0" w:type="dxa"/>
+            </w:tcMar>
+            <w:vAlign w:val="top"/>
+          </w:tcPr>
+          <w:p>
+            <w:pPr>
+              <w:widowControl w:val="0"/>
+              <w:spacing w:line="240" w:lineRule="auto"/>
+              <w:rPr>
+                <w:b w:val="1"/>
+              </w:rPr>
+            </w:pPr>
+            <w:r>
+              <w:rPr>
+                <w:b w:val="1"/>
+                <w:rtl w:val="0"/>
+              </w:rPr>
+              <w:t xml:space="preserve">Actual Result</w:t>
+            </w:r>
+          </w:p>
+          <w:p>
+            <w:pPr>
+              <w:widowControl w:val="0"/>
+              <w:spacing w:line="240" w:lineRule="auto"/>
+              <w:rPr>
+                <w:b w:val="1"/>
+              </w:rPr>
+            </w:pPr>
+            <w:r>
+              <w:rPr>
+                <w:b w:val="1"/>
+                <w:rtl w:val="0"/>
+              </w:rPr>
+              <w:t xml:space="preserve">P/F</w:t>
+            </w:r>
+          </w:p>
+        </w:tc>
+      </w:tr>
+      <w:tr>
+        <w:trPr>
+          <w:trHeight w:val="460.95703125" w:hRule="atLeast"/>
+        </w:trPr>
+        <w:tc>
+          <w:tcPr>
+            <w:shd w:fill="auto" w:val="clear"/>
+            <w:tcMar>
+              <w:top w:w="100.0" w:type="dxa"/>
+              <w:left w:w="100.0" w:type="dxa"/>
+              <w:bottom w:w="100.0" w:type="dxa"/>
+              <w:right w:w="100.0" w:type="dxa"/>
+            </w:tcMar>
+            <w:vAlign w:val="top"/>
+          </w:tcPr>
+          <w:p>
+            <w:pPr>
+              <w:widowControl w:val="0"/>
+              <w:spacing w:line="240" w:lineRule="auto"/>
+              <w:rPr/>
+            </w:pPr>
+            <w:r>
+              <w:rPr>
+                <w:rtl w:val="0"/>
+              </w:rPr>
+              <w:t xml:space="preserve">1.</w:t>
+            </w:r>
+          </w:p>
+        </w:tc>
+        <w:tc>
+          <w:tcPr>
+            <w:shd w:fill="auto" w:val="clear"/>
+            <w:tcMar>
+              <w:top w:w="100.0" w:type="dxa"/>
+              <w:left w:w="100.0" w:type="dxa"/>
+              <w:bottom w:w="100.0" w:type="dxa"/>
+              <w:right w:w="100.0" w:type="dxa"/>
+            </w:tcMar>
+            <w:vAlign w:val="top"/>
+          </w:tcPr>
+          <w:p>
+            <w:pPr>
+              <w:widowControl w:val="0"/>
+              <w:spacing w:line="240" w:lineRule="auto"/>
+              <w:rPr/>
+            </w:pPr>
+            <w:r>
+              <w:rPr>
+                <w:rtl w:val="0"/>
+              </w:rPr>
+              <w:t xml:space="preserve">Click the button on the interface marked “return container</w:t>
+            </w:r>
+          </w:p>
+        </w:tc>
+        <w:tc>
+          <w:tcPr>
+            <w:shd w:fill="auto" w:val="clear"/>
+            <w:tcMar>
+              <w:top w:w="100.0" w:type="dxa"/>
+              <w:left w:w="100.0" w:type="dxa"/>
+              <w:bottom w:w="100.0" w:type="dxa"/>
+              <w:right w:w="100.0" w:type="dxa"/>
+            </w:tcMar>
+            <w:vAlign w:val="top"/>
+          </w:tcPr>
+          <w:p>
+            <w:pPr>
+              <w:widowControl w:val="0"/>
+              <w:spacing w:line="240" w:lineRule="auto"/>
+              <w:rPr/>
+            </w:pPr>
+            <w:r>
+              <w:rPr>
+                <w:rtl w:val="0"/>
+              </w:rPr>
+              <w:t xml:space="preserve">QR code scanner opens up, using the device’s camera</w:t>
+            </w:r>
+          </w:p>
+        </w:tc>
+        <w:tc>
+          <w:tcPr>
+            <w:shd w:fill="auto" w:val="clear"/>
+            <w:tcMar>
+              <w:top w:w="100.0" w:type="dxa"/>
+              <w:left w:w="100.0" w:type="dxa"/>
+              <w:bottom w:w="100.0" w:type="dxa"/>
+              <w:right w:w="100.0" w:type="dxa"/>
+            </w:tcMar>
+            <w:vAlign w:val="top"/>
+          </w:tcPr>
+          <w:p>
+            <w:pPr>
+              <w:widowControl w:val="0"/>
+              <w:spacing w:line="240" w:lineRule="auto"/>
+              <w:rPr/>
+            </w:pPr>
+            <w:r>
+              <w:rPr>
+                <w:rtl w:val="0"/>
+              </w:rPr>
+            </w:r>
+          </w:p>
+        </w:tc>
+      </w:tr>
+      <w:tr>
+        <w:trPr>
+          <w:trHeight w:val="460.95703125" w:hRule="atLeast"/>
+        </w:trPr>
+        <w:tc>
+          <w:tcPr>
+            <w:shd w:fill="auto" w:val="clear"/>
+            <w:tcMar>
+              <w:top w:w="100.0" w:type="dxa"/>
+              <w:left w:w="100.0" w:type="dxa"/>
+              <w:bottom w:w="100.0" w:type="dxa"/>
+              <w:right w:w="100.0" w:type="dxa"/>
+            </w:tcMar>
+            <w:vAlign w:val="top"/>
+          </w:tcPr>
+          <w:p>
+            <w:pPr>
+              <w:widowControl w:val="0"/>
+              <w:spacing w:line="240" w:lineRule="auto"/>
+              <w:rPr/>
+            </w:pPr>
+            <w:r>
+              <w:rPr>
+                <w:rtl w:val="0"/>
+              </w:rPr>
+              <w:t xml:space="preserve">2.</w:t>
+            </w:r>
+          </w:p>
+        </w:tc>
+        <w:tc>
+          <w:tcPr>
+            <w:shd w:fill="auto" w:val="clear"/>
+            <w:tcMar>
+              <w:top w:w="100.0" w:type="dxa"/>
+              <w:left w:w="100.0" w:type="dxa"/>
+              <w:bottom w:w="100.0" w:type="dxa"/>
+              <w:right w:w="100.0" w:type="dxa"/>
+            </w:tcMar>
+            <w:vAlign w:val="top"/>
+          </w:tcPr>
+          <w:p>
+            <w:pPr>
+              <w:widowControl w:val="0"/>
+              <w:spacing w:line="240" w:lineRule="auto"/>
+              <w:rPr/>
+            </w:pPr>
+            <w:r>
+              <w:rPr>
+                <w:rtl w:val="0"/>
+              </w:rPr>
+              <w:t xml:space="preserve">Scan the dropoff site QR code.</w:t>
+            </w:r>
+          </w:p>
+        </w:tc>
+        <w:tc>
+          <w:tcPr>
+            <w:shd w:fill="auto" w:val="clear"/>
+            <w:tcMar>
+              <w:top w:w="100.0" w:type="dxa"/>
+              <w:left w:w="100.0" w:type="dxa"/>
+              <w:bottom w:w="100.0" w:type="dxa"/>
+              <w:right w:w="100.0" w:type="dxa"/>
+            </w:tcMar>
+            <w:vAlign w:val="top"/>
+          </w:tcPr>
+          <w:p>
+            <w:pPr>
+              <w:widowControl w:val="0"/>
+              <w:spacing w:line="240" w:lineRule="auto"/>
+              <w:rPr/>
+            </w:pPr>
+            <w:r>
+              <w:rPr>
+                <w:rtl w:val="0"/>
+              </w:rPr>
+              <w:t xml:space="preserve">Dropoff site QR code is stored for five minutes</w:t>
+            </w:r>
+          </w:p>
+        </w:tc>
+        <w:tc>
+          <w:tcPr>
+            <w:shd w:fill="auto" w:val="clear"/>
+            <w:tcMar>
+              <w:top w:w="100.0" w:type="dxa"/>
+              <w:left w:w="100.0" w:type="dxa"/>
+              <w:bottom w:w="100.0" w:type="dxa"/>
+              <w:right w:w="100.0" w:type="dxa"/>
+            </w:tcMar>
+            <w:vAlign w:val="top"/>
+          </w:tcPr>
+          <w:p>
+            <w:pPr>
+              <w:widowControl w:val="0"/>
+              <w:spacing w:line="240" w:lineRule="auto"/>
+              <w:rPr/>
+            </w:pPr>
+            <w:r>
+              <w:rPr>
+                <w:rtl w:val="0"/>
+              </w:rPr>
+            </w:r>
+          </w:p>
+        </w:tc>
+      </w:tr>
+      <w:tr>
+        <w:trPr>
+          <w:trHeight w:val="460.95703125" w:hRule="atLeast"/>
+        </w:trPr>
+        <w:tc>
+          <w:tcPr>
+            <w:shd w:fill="auto" w:val="clear"/>
+            <w:tcMar>
+              <w:top w:w="100.0" w:type="dxa"/>
+              <w:left w:w="100.0" w:type="dxa"/>
+              <w:bottom w:w="100.0" w:type="dxa"/>
+              <w:right w:w="100.0" w:type="dxa"/>
+            </w:tcMar>
+            <w:vAlign w:val="top"/>
+          </w:tcPr>
+          <w:p>
+            <w:pPr>
+              <w:widowControl w:val="0"/>
+              <w:spacing w:line="240" w:lineRule="auto"/>
+              <w:rPr/>
+            </w:pPr>
+            <w:r>
+              <w:rPr>
+                <w:rtl w:val="0"/>
+              </w:rPr>
+              <w:t xml:space="preserve">3.</w:t>
+            </w:r>
+          </w:p>
+        </w:tc>
+        <w:tc>
+          <w:tcPr>
+            <w:shd w:fill="auto" w:val="clear"/>
+            <w:tcMar>
+              <w:top w:w="100.0" w:type="dxa"/>
+              <w:left w:w="100.0" w:type="dxa"/>
+              <w:bottom w:w="100.0" w:type="dxa"/>
+              <w:right w:w="100.0" w:type="dxa"/>
+            </w:tcMar>
+            <w:vAlign w:val="top"/>
+          </w:tcPr>
+          <w:p>
+            <w:pPr>
+              <w:widowControl w:val="0"/>
+              <w:spacing w:line="240" w:lineRule="auto"/>
+              <w:rPr/>
+            </w:pPr>
+            <w:r>
+              <w:rPr>
+                <w:rtl w:val="0"/>
+              </w:rPr>
+              <w:t xml:space="preserve">Scan the container QR code within five minutes.</w:t>
+            </w:r>
+          </w:p>
+        </w:tc>
+        <w:tc>
+          <w:tcPr>
+            <w:shd w:fill="auto" w:val="clear"/>
+            <w:tcMar>
+              <w:top w:w="100.0" w:type="dxa"/>
+              <w:left w:w="100.0" w:type="dxa"/>
+              <w:bottom w:w="100.0" w:type="dxa"/>
+              <w:right w:w="100.0" w:type="dxa"/>
+            </w:tcMar>
+            <w:vAlign w:val="top"/>
+          </w:tcPr>
+          <w:p>
+            <w:pPr>
+              <w:widowControl w:val="0"/>
+              <w:spacing w:line="240" w:lineRule="auto"/>
+              <w:rPr/>
+            </w:pPr>
+            <w:r>
+              <w:rPr>
+                <w:rtl w:val="0"/>
+              </w:rPr>
+              <w:t xml:space="preserve">The container is labelled as returned.</w:t>
+            </w:r>
+          </w:p>
+        </w:tc>
+        <w:tc>
+          <w:tcPr>
+            <w:shd w:fill="auto" w:val="clear"/>
+            <w:tcMar>
+              <w:top w:w="100.0" w:type="dxa"/>
+              <w:left w:w="100.0" w:type="dxa"/>
+              <w:bottom w:w="100.0" w:type="dxa"/>
+              <w:right w:w="100.0" w:type="dxa"/>
+            </w:tcMar>
+            <w:vAlign w:val="top"/>
+          </w:tcPr>
+          <w:p>
+            <w:pPr>
+              <w:widowControl w:val="0"/>
+              <w:spacing w:line="240" w:lineRule="auto"/>
+              <w:rPr/>
+            </w:pPr>
+            <w:r>
+              <w:rPr>
+                <w:rtl w:val="0"/>
+              </w:rPr>
+            </w:r>
+          </w:p>
+        </w:tc>
+      </w:tr>
+    </w:tbl>
+    <w:p>
+      <w:pPr>
+        <w:rPr/>
+      </w:pPr>
+      <w:r>
+        <w:rPr>
+          <w:rtl w:val="0"/>
+        </w:rPr>
+        <w:t xml:space="preserve">(timer expires)</w:t>
+      </w:r>
+    </w:p>
+    <w:tbl>
+      <w:tblPr>
+        <w:tblStyle w:val="Table21"/>
+        <w:tblW w:w="9360.0" w:type="dxa"/>
+        <w:jc w:val="left"/>
+        <w:tblInd w:w="100.0" w:type="pct"/>
+        <w:tblBorders>
+          <w:top w:color="000000" w:space="0" w:sz="8" w:val="single"/>
+          <w:left w:color="000000" w:space="0" w:sz="8" w:val="single"/>
+          <w:bottom w:color="000000" w:space="0" w:sz="8" w:val="single"/>
+          <w:right w:color="000000" w:space="0" w:sz="8" w:val="single"/>
+          <w:insideH w:color="000000" w:space="0" w:sz="8" w:val="single"/>
+          <w:insideV w:color="000000" w:space="0" w:sz="8" w:val="single"/>
+        </w:tblBorders>
+        <w:tblLayout w:type="fixed"/>
+        <w:tblLook w:val="0600"/>
+      </w:tblPr>
+      <w:tblGrid>
+        <w:gridCol w:w="780"/>
+        <w:gridCol w:w="3480"/>
+        <w:gridCol w:w="3480"/>
+        <w:gridCol w:w="1620"/>
+        <w:tblGridChange w:id="0">
+          <w:tblGrid>
+            <w:gridCol w:w="780"/>
+            <w:gridCol w:w="3480"/>
+            <w:gridCol w:w="3480"/>
+            <w:gridCol w:w="1620"/>
+          </w:tblGrid>
+        </w:tblGridChange>
+      </w:tblGrid>
+      <w:tr>
+        <w:trPr>
+          <w:trHeight w:val="460.95703125" w:hRule="atLeast"/>
+        </w:trPr>
+        <w:tc>
+          <w:tcPr>
+            <w:shd w:fill="auto" w:val="clear"/>
+            <w:tcMar>
+              <w:top w:w="100.0" w:type="dxa"/>
+              <w:left w:w="100.0" w:type="dxa"/>
+              <w:bottom w:w="100.0" w:type="dxa"/>
+              <w:right w:w="100.0" w:type="dxa"/>
+            </w:tcMar>
+            <w:vAlign w:val="top"/>
+          </w:tcPr>
+          <w:p>
+            <w:pPr>
+              <w:widowControl w:val="0"/>
+              <w:spacing w:line="240" w:lineRule="auto"/>
+              <w:rPr>
+                <w:b w:val="1"/>
+              </w:rPr>
+            </w:pPr>
+            <w:r>
+              <w:rPr>
+                <w:b w:val="1"/>
+                <w:rtl w:val="0"/>
+              </w:rPr>
+              <w:t xml:space="preserve">Step</w:t>
+            </w:r>
+          </w:p>
+        </w:tc>
+        <w:tc>
+          <w:tcPr>
+            <w:shd w:fill="auto" w:val="clear"/>
+            <w:tcMar>
+              <w:top w:w="100.0" w:type="dxa"/>
+              <w:left w:w="100.0" w:type="dxa"/>
+              <w:bottom w:w="100.0" w:type="dxa"/>
+              <w:right w:w="100.0" w:type="dxa"/>
+            </w:tcMar>
+            <w:vAlign w:val="top"/>
+          </w:tcPr>
+          <w:p>
+            <w:pPr>
+              <w:widowControl w:val="0"/>
+              <w:spacing w:line="240" w:lineRule="auto"/>
+              <w:rPr>
+                <w:b w:val="1"/>
+              </w:rPr>
+            </w:pPr>
+            <w:r>
+              <w:rPr>
+                <w:b w:val="1"/>
+                <w:rtl w:val="0"/>
+              </w:rPr>
+              <w:t xml:space="preserve">Action</w:t>
+            </w:r>
+          </w:p>
+        </w:tc>
+        <w:tc>
+          <w:tcPr>
+            <w:shd w:fill="auto" w:val="clear"/>
+            <w:tcMar>
+              <w:top w:w="100.0" w:type="dxa"/>
+              <w:left w:w="100.0" w:type="dxa"/>
+              <w:bottom w:w="100.0" w:type="dxa"/>
+              <w:right w:w="100.0" w:type="dxa"/>
+            </w:tcMar>
+            <w:vAlign w:val="top"/>
+          </w:tcPr>
+          <w:p>
+            <w:pPr>
+              <w:widowControl w:val="0"/>
+              <w:spacing w:line="240" w:lineRule="auto"/>
+              <w:rPr>
+                <w:b w:val="1"/>
+              </w:rPr>
+            </w:pPr>
+            <w:r>
+              <w:rPr>
+                <w:b w:val="1"/>
+                <w:rtl w:val="0"/>
+              </w:rPr>
+              <w:t xml:space="preserve">Expected Result</w:t>
+            </w:r>
+          </w:p>
+        </w:tc>
+        <w:tc>
+          <w:tcPr>
+            <w:shd w:fill="auto" w:val="clear"/>
+            <w:tcMar>
+              <w:top w:w="100.0" w:type="dxa"/>
+              <w:left w:w="100.0" w:type="dxa"/>
+              <w:bottom w:w="100.0" w:type="dxa"/>
+              <w:right w:w="100.0" w:type="dxa"/>
+            </w:tcMar>
+            <w:vAlign w:val="top"/>
+          </w:tcPr>
+          <w:p>
+            <w:pPr>
+              <w:widowControl w:val="0"/>
+              <w:spacing w:line="240" w:lineRule="auto"/>
+              <w:rPr>
+                <w:b w:val="1"/>
+              </w:rPr>
+            </w:pPr>
+            <w:r>
+              <w:rPr>
+                <w:b w:val="1"/>
+                <w:rtl w:val="0"/>
+              </w:rPr>
+              <w:t xml:space="preserve">Actual Result</w:t>
+            </w:r>
+          </w:p>
+          <w:p>
+            <w:pPr>
+              <w:widowControl w:val="0"/>
+              <w:spacing w:line="240" w:lineRule="auto"/>
+              <w:rPr>
+                <w:b w:val="1"/>
+              </w:rPr>
+            </w:pPr>
+            <w:r>
+              <w:rPr>
+                <w:b w:val="1"/>
+                <w:rtl w:val="0"/>
+              </w:rPr>
+              <w:t xml:space="preserve">P/F</w:t>
+            </w:r>
+          </w:p>
+        </w:tc>
+      </w:tr>
+      <w:tr>
+        <w:trPr>
+          <w:trHeight w:val="460.95703125" w:hRule="atLeast"/>
+        </w:trPr>
+        <w:tc>
+          <w:tcPr>
+            <w:shd w:fill="auto" w:val="clear"/>
+            <w:tcMar>
+              <w:top w:w="100.0" w:type="dxa"/>
+              <w:left w:w="100.0" w:type="dxa"/>
+              <w:bottom w:w="100.0" w:type="dxa"/>
+              <w:right w:w="100.0" w:type="dxa"/>
+            </w:tcMar>
+            <w:vAlign w:val="top"/>
+          </w:tcPr>
+          <w:p>
+            <w:pPr>
+              <w:widowControl w:val="0"/>
+              <w:spacing w:line="240" w:lineRule="auto"/>
+              <w:rPr/>
+            </w:pPr>
+            <w:r>
+              <w:rPr>
+                <w:rtl w:val="0"/>
+              </w:rPr>
+              <w:t xml:space="preserve">1.</w:t>
+            </w:r>
+          </w:p>
+        </w:tc>
+        <w:tc>
+          <w:tcPr>
+            <w:shd w:fill="auto" w:val="clear"/>
+            <w:tcMar>
+              <w:top w:w="100.0" w:type="dxa"/>
+              <w:left w:w="100.0" w:type="dxa"/>
+              <w:bottom w:w="100.0" w:type="dxa"/>
+              <w:right w:w="100.0" w:type="dxa"/>
+            </w:tcMar>
+            <w:vAlign w:val="top"/>
+          </w:tcPr>
+          <w:p>
+            <w:pPr>
+              <w:widowControl w:val="0"/>
+              <w:spacing w:line="240" w:lineRule="auto"/>
+              <w:rPr/>
+            </w:pPr>
+            <w:r>
+              <w:rPr>
+                <w:rtl w:val="0"/>
+              </w:rPr>
+              <w:t xml:space="preserve">Click the button on the interface marked “return container</w:t>
+            </w:r>
+          </w:p>
+        </w:tc>
+        <w:tc>
+          <w:tcPr>
+            <w:shd w:fill="auto" w:val="clear"/>
+            <w:tcMar>
+              <w:top w:w="100.0" w:type="dxa"/>
+              <w:left w:w="100.0" w:type="dxa"/>
+              <w:bottom w:w="100.0" w:type="dxa"/>
+              <w:right w:w="100.0" w:type="dxa"/>
+            </w:tcMar>
+            <w:vAlign w:val="top"/>
+          </w:tcPr>
+          <w:p>
+            <w:pPr>
+              <w:widowControl w:val="0"/>
+              <w:spacing w:line="240" w:lineRule="auto"/>
+              <w:rPr/>
+            </w:pPr>
+            <w:r>
+              <w:rPr>
+                <w:rtl w:val="0"/>
+              </w:rPr>
+              <w:t xml:space="preserve">QR code scanner opens up, using the device’s camera</w:t>
+            </w:r>
+          </w:p>
+        </w:tc>
+        <w:tc>
+          <w:tcPr>
+            <w:shd w:fill="auto" w:val="clear"/>
+            <w:tcMar>
+              <w:top w:w="100.0" w:type="dxa"/>
+              <w:left w:w="100.0" w:type="dxa"/>
+              <w:bottom w:w="100.0" w:type="dxa"/>
+              <w:right w:w="100.0" w:type="dxa"/>
+            </w:tcMar>
+            <w:vAlign w:val="top"/>
+          </w:tcPr>
+          <w:p>
+            <w:pPr>
+              <w:widowControl w:val="0"/>
+              <w:spacing w:line="240" w:lineRule="auto"/>
+              <w:rPr/>
+            </w:pPr>
+            <w:r>
+              <w:rPr>
+                <w:rtl w:val="0"/>
+              </w:rPr>
+            </w:r>
+          </w:p>
+        </w:tc>
+      </w:tr>
+      <w:tr>
+        <w:trPr>
+          <w:trHeight w:val="460.95703125" w:hRule="atLeast"/>
+        </w:trPr>
+        <w:tc>
+          <w:tcPr>
+            <w:shd w:fill="auto" w:val="clear"/>
+            <w:tcMar>
+              <w:top w:w="100.0" w:type="dxa"/>
+              <w:left w:w="100.0" w:type="dxa"/>
+              <w:bottom w:w="100.0" w:type="dxa"/>
+              <w:right w:w="100.0" w:type="dxa"/>
+            </w:tcMar>
+            <w:vAlign w:val="top"/>
+          </w:tcPr>
+          <w:p>
+            <w:pPr>
+              <w:widowControl w:val="0"/>
+              <w:spacing w:line="240" w:lineRule="auto"/>
+              <w:rPr/>
+            </w:pPr>
+            <w:r>
+              <w:rPr>
+                <w:rtl w:val="0"/>
+              </w:rPr>
+              <w:t xml:space="preserve">2.</w:t>
+            </w:r>
+          </w:p>
+        </w:tc>
+        <w:tc>
+          <w:tcPr>
+            <w:shd w:fill="auto" w:val="clear"/>
+            <w:tcMar>
+              <w:top w:w="100.0" w:type="dxa"/>
+              <w:left w:w="100.0" w:type="dxa"/>
+              <w:bottom w:w="100.0" w:type="dxa"/>
+              <w:right w:w="100.0" w:type="dxa"/>
+            </w:tcMar>
+            <w:vAlign w:val="top"/>
+          </w:tcPr>
+          <w:p>
+            <w:pPr>
+              <w:widowControl w:val="0"/>
+              <w:spacing w:line="240" w:lineRule="auto"/>
+              <w:rPr/>
+            </w:pPr>
+            <w:r>
+              <w:rPr>
+                <w:rtl w:val="0"/>
+              </w:rPr>
+              <w:t xml:space="preserve">Scan the dropoff site QR code.</w:t>
+            </w:r>
+          </w:p>
+        </w:tc>
+        <w:tc>
+          <w:tcPr>
+            <w:shd w:fill="auto" w:val="clear"/>
+            <w:tcMar>
+              <w:top w:w="100.0" w:type="dxa"/>
+              <w:left w:w="100.0" w:type="dxa"/>
+              <w:bottom w:w="100.0" w:type="dxa"/>
+              <w:right w:w="100.0" w:type="dxa"/>
+            </w:tcMar>
+            <w:vAlign w:val="top"/>
+          </w:tcPr>
+          <w:p>
+            <w:pPr>
+              <w:widowControl w:val="0"/>
+              <w:spacing w:line="240" w:lineRule="auto"/>
+              <w:rPr/>
+            </w:pPr>
+            <w:r>
+              <w:rPr>
+                <w:rtl w:val="0"/>
+              </w:rPr>
+              <w:t xml:space="preserve">Dropoff site QR code is stored for five minutes</w:t>
+            </w:r>
+          </w:p>
+        </w:tc>
+        <w:tc>
+          <w:tcPr>
+            <w:shd w:fill="auto" w:val="clear"/>
+            <w:tcMar>
+              <w:top w:w="100.0" w:type="dxa"/>
+              <w:left w:w="100.0" w:type="dxa"/>
+              <w:bottom w:w="100.0" w:type="dxa"/>
+              <w:right w:w="100.0" w:type="dxa"/>
+            </w:tcMar>
+            <w:vAlign w:val="top"/>
+          </w:tcPr>
+          <w:p>
+            <w:pPr>
+              <w:widowControl w:val="0"/>
+              <w:spacing w:line="240" w:lineRule="auto"/>
+              <w:rPr/>
+            </w:pPr>
+            <w:r>
+              <w:rPr>
+                <w:rtl w:val="0"/>
+              </w:rPr>
+            </w:r>
+          </w:p>
+        </w:tc>
+      </w:tr>
+      <w:tr>
+        <w:trPr>
+          <w:trHeight w:val="460.95703125" w:hRule="atLeast"/>
+        </w:trPr>
+        <w:tc>
+          <w:tcPr>
+            <w:shd w:fill="auto" w:val="clear"/>
+            <w:tcMar>
+              <w:top w:w="100.0" w:type="dxa"/>
+              <w:left w:w="100.0" w:type="dxa"/>
+              <w:bottom w:w="100.0" w:type="dxa"/>
+              <w:right w:w="100.0" w:type="dxa"/>
+            </w:tcMar>
+            <w:vAlign w:val="top"/>
+          </w:tcPr>
+          <w:p>
+            <w:pPr>
+              <w:widowControl w:val="0"/>
+              <w:spacing w:line="240" w:lineRule="auto"/>
+              <w:rPr/>
+            </w:pPr>
+            <w:r>
+              <w:rPr>
+                <w:rtl w:val="0"/>
+              </w:rPr>
+              <w:t xml:space="preserve">3.</w:t>
+            </w:r>
+          </w:p>
+        </w:tc>
+        <w:tc>
+          <w:tcPr>
+            <w:shd w:fill="auto" w:val="clear"/>
+            <w:tcMar>
+              <w:top w:w="100.0" w:type="dxa"/>
+              <w:left w:w="100.0" w:type="dxa"/>
+              <w:bottom w:w="100.0" w:type="dxa"/>
+              <w:right w:w="100.0" w:type="dxa"/>
+            </w:tcMar>
+            <w:vAlign w:val="top"/>
+          </w:tcPr>
+          <w:p>
+            <w:pPr>
+              <w:widowControl w:val="0"/>
+              <w:spacing w:line="240" w:lineRule="auto"/>
+              <w:rPr/>
+            </w:pPr>
+            <w:r>
+              <w:rPr>
+                <w:rtl w:val="0"/>
+              </w:rPr>
+              <w:t xml:space="preserve">Scan the container QR code after five minutes.</w:t>
+            </w:r>
+          </w:p>
+        </w:tc>
+        <w:tc>
+          <w:tcPr>
+            <w:shd w:fill="auto" w:val="clear"/>
+            <w:tcMar>
+              <w:top w:w="100.0" w:type="dxa"/>
+              <w:left w:w="100.0" w:type="dxa"/>
+              <w:bottom w:w="100.0" w:type="dxa"/>
+              <w:right w:w="100.0" w:type="dxa"/>
+            </w:tcMar>
+            <w:vAlign w:val="top"/>
+          </w:tcPr>
+          <w:p>
+            <w:pPr>
+              <w:widowControl w:val="0"/>
+              <w:spacing w:line="240" w:lineRule="auto"/>
+              <w:rPr/>
+            </w:pPr>
+            <w:r>
+              <w:rPr>
+                <w:rtl w:val="0"/>
+              </w:rPr>
+              <w:t xml:space="preserve">The container should still be assigned to the user</w:t>
+            </w:r>
+          </w:p>
+        </w:tc>
+        <w:tc>
+          <w:tcPr>
+            <w:shd w:fill="auto" w:val="clear"/>
+            <w:tcMar>
+              <w:top w:w="100.0" w:type="dxa"/>
+              <w:left w:w="100.0" w:type="dxa"/>
+              <w:bottom w:w="100.0" w:type="dxa"/>
+              <w:right w:w="100.0" w:type="dxa"/>
+            </w:tcMar>
+            <w:vAlign w:val="top"/>
+          </w:tcPr>
+          <w:p>
+            <w:pPr>
+              <w:widowControl w:val="0"/>
+              <w:spacing w:line="240" w:lineRule="auto"/>
+              <w:rPr/>
+            </w:pPr>
+            <w:r>
+              <w:rPr>
+                <w:rtl w:val="0"/>
+              </w:rPr>
+            </w:r>
+          </w:p>
+        </w:tc>
+      </w:tr>
+    </w:tbl>
+    <w:p>
+      <w:pPr>
+        <w:rPr>
+          <w:b w:val="1"/>
+        </w:rPr>
+      </w:pPr>
+      <w:r>
+        <w:rPr>
+          <w:rtl w:val="0"/>
+        </w:rPr>
+      </w:r>
+    </w:p>
+    <w:p>
+      <w:pPr>
+        <w:rPr/>
+      </w:pPr>
+      <w:r>
+        <w:rPr>
+          <w:rtl w:val="0"/>
+        </w:rPr>
+        <w:t xml:space="preserve">(scan incorrect QR codes)</w:t>
+      </w:r>
+    </w:p>
+    <w:tbl>
+      <w:tblPr>
+        <w:tblStyle w:val="Table22"/>
+        <w:tblW w:w="9360.0" w:type="dxa"/>
+        <w:jc w:val="left"/>
+        <w:tblInd w:w="100.0" w:type="pct"/>
+        <w:tblBorders>
+          <w:top w:color="000000" w:space="0" w:sz="8" w:val="single"/>
+          <w:left w:color="000000" w:space="0" w:sz="8" w:val="single"/>
+          <w:bottom w:color="000000" w:space="0" w:sz="8" w:val="single"/>
+          <w:right w:color="000000" w:space="0" w:sz="8" w:val="single"/>
+          <w:insideH w:color="000000" w:space="0" w:sz="8" w:val="single"/>
+          <w:insideV w:color="000000" w:space="0" w:sz="8" w:val="single"/>
+        </w:tblBorders>
+        <w:tblLayout w:type="fixed"/>
+        <w:tblLook w:val="0600"/>
+      </w:tblPr>
+      <w:tblGrid>
+        <w:gridCol w:w="780"/>
+        <w:gridCol w:w="3480"/>
+        <w:gridCol w:w="3480"/>
+        <w:gridCol w:w="1620"/>
+        <w:tblGridChange w:id="0">
+          <w:tblGrid>
+            <w:gridCol w:w="780"/>
+            <w:gridCol w:w="3480"/>
+            <w:gridCol w:w="3480"/>
+            <w:gridCol w:w="1620"/>
+          </w:tblGrid>
+        </w:tblGridChange>
+      </w:tblGrid>
+      <w:tr>
+        <w:trPr>
+          <w:trHeight w:val="460.95703125" w:hRule="atLeast"/>
+        </w:trPr>
+        <w:tc>
+          <w:tcPr>
+            <w:shd w:fill="auto" w:val="clear"/>
+            <w:tcMar>
+              <w:top w:w="100.0" w:type="dxa"/>
+              <w:left w:w="100.0" w:type="dxa"/>
+              <w:bottom w:w="100.0" w:type="dxa"/>
+              <w:right w:w="100.0" w:type="dxa"/>
+            </w:tcMar>
+            <w:vAlign w:val="top"/>
+          </w:tcPr>
+          <w:p>
+            <w:pPr>
+              <w:widowControl w:val="0"/>
+              <w:spacing w:line="240" w:lineRule="auto"/>
+              <w:rPr>
+                <w:b w:val="1"/>
+              </w:rPr>
+            </w:pPr>
+            <w:r>
+              <w:rPr>
+                <w:b w:val="1"/>
+                <w:rtl w:val="0"/>
+              </w:rPr>
+              <w:t xml:space="preserve">Step</w:t>
+            </w:r>
+          </w:p>
+        </w:tc>
+        <w:tc>
+          <w:tcPr>
+            <w:shd w:fill="auto" w:val="clear"/>
+            <w:tcMar>
+              <w:top w:w="100.0" w:type="dxa"/>
+              <w:left w:w="100.0" w:type="dxa"/>
+              <w:bottom w:w="100.0" w:type="dxa"/>
+              <w:right w:w="100.0" w:type="dxa"/>
+            </w:tcMar>
+            <w:vAlign w:val="top"/>
+          </w:tcPr>
+          <w:p>
+            <w:pPr>
+              <w:widowControl w:val="0"/>
+              <w:spacing w:line="240" w:lineRule="auto"/>
+              <w:rPr>
+                <w:b w:val="1"/>
+              </w:rPr>
+            </w:pPr>
+            <w:r>
+              <w:rPr>
+                <w:b w:val="1"/>
+                <w:rtl w:val="0"/>
+              </w:rPr>
+              <w:t xml:space="preserve">Action</w:t>
+            </w:r>
+          </w:p>
+        </w:tc>
+        <w:tc>
+          <w:tcPr>
+            <w:shd w:fill="auto" w:val="clear"/>
+            <w:tcMar>
+              <w:top w:w="100.0" w:type="dxa"/>
+              <w:left w:w="100.0" w:type="dxa"/>
+              <w:bottom w:w="100.0" w:type="dxa"/>
+              <w:right w:w="100.0" w:type="dxa"/>
+            </w:tcMar>
+            <w:vAlign w:val="top"/>
+          </w:tcPr>
+          <w:p>
+            <w:pPr>
+              <w:widowControl w:val="0"/>
+              <w:spacing w:line="240" w:lineRule="auto"/>
+              <w:rPr>
+                <w:b w:val="1"/>
+              </w:rPr>
+            </w:pPr>
+            <w:r>
+              <w:rPr>
+                <w:b w:val="1"/>
+                <w:rtl w:val="0"/>
+              </w:rPr>
+              <w:t xml:space="preserve">Expected Result</w:t>
+            </w:r>
+          </w:p>
+        </w:tc>
+        <w:tc>
+          <w:tcPr>
+            <w:shd w:fill="auto" w:val="clear"/>
+            <w:tcMar>
+              <w:top w:w="100.0" w:type="dxa"/>
+              <w:left w:w="100.0" w:type="dxa"/>
+              <w:bottom w:w="100.0" w:type="dxa"/>
+              <w:right w:w="100.0" w:type="dxa"/>
+            </w:tcMar>
+            <w:vAlign w:val="top"/>
+          </w:tcPr>
+          <w:p>
+            <w:pPr>
+              <w:widowControl w:val="0"/>
+              <w:spacing w:line="240" w:lineRule="auto"/>
+              <w:rPr>
+                <w:b w:val="1"/>
+              </w:rPr>
+            </w:pPr>
+            <w:r>
+              <w:rPr>
+                <w:b w:val="1"/>
+                <w:rtl w:val="0"/>
+              </w:rPr>
+              <w:t xml:space="preserve">Actual Result</w:t>
+            </w:r>
+          </w:p>
+          <w:p>
+            <w:pPr>
+              <w:widowControl w:val="0"/>
+              <w:spacing w:line="240" w:lineRule="auto"/>
+              <w:rPr>
+                <w:b w:val="1"/>
+              </w:rPr>
+            </w:pPr>
+            <w:r>
+              <w:rPr>
+                <w:b w:val="1"/>
+                <w:rtl w:val="0"/>
+              </w:rPr>
+              <w:t xml:space="preserve">P/F</w:t>
+            </w:r>
+          </w:p>
+        </w:tc>
+      </w:tr>
+      <w:tr>
+        <w:trPr>
+          <w:trHeight w:val="460.95703125" w:hRule="atLeast"/>
+        </w:trPr>
+        <w:tc>
+          <w:tcPr>
+            <w:shd w:fill="auto" w:val="clear"/>
+            <w:tcMar>
+              <w:top w:w="100.0" w:type="dxa"/>
+              <w:left w:w="100.0" w:type="dxa"/>
+              <w:bottom w:w="100.0" w:type="dxa"/>
+              <w:right w:w="100.0" w:type="dxa"/>
+            </w:tcMar>
+            <w:vAlign w:val="top"/>
+          </w:tcPr>
+          <w:p>
+            <w:pPr>
+              <w:widowControl w:val="0"/>
+              <w:spacing w:line="240" w:lineRule="auto"/>
+              <w:rPr/>
+            </w:pPr>
+            <w:r>
+              <w:rPr>
+                <w:rtl w:val="0"/>
+              </w:rPr>
+              <w:t xml:space="preserve">1.</w:t>
+            </w:r>
+          </w:p>
+        </w:tc>
+        <w:tc>
+          <w:tcPr>
+            <w:shd w:fill="auto" w:val="clear"/>
+            <w:tcMar>
+              <w:top w:w="100.0" w:type="dxa"/>
+              <w:left w:w="100.0" w:type="dxa"/>
+              <w:bottom w:w="100.0" w:type="dxa"/>
+              <w:right w:w="100.0" w:type="dxa"/>
+            </w:tcMar>
+            <w:vAlign w:val="top"/>
+          </w:tcPr>
+          <w:p>
+            <w:pPr>
+              <w:widowControl w:val="0"/>
+              <w:spacing w:line="240" w:lineRule="auto"/>
+              <w:rPr/>
+            </w:pPr>
+            <w:r>
+              <w:rPr>
+                <w:rtl w:val="0"/>
+              </w:rPr>
+              <w:t xml:space="preserve">Click the button on the interface marked “return container</w:t>
+            </w:r>
+          </w:p>
+        </w:tc>
+        <w:tc>
+          <w:tcPr>
+            <w:shd w:fill="auto" w:val="clear"/>
+            <w:tcMar>
+              <w:top w:w="100.0" w:type="dxa"/>
+              <w:left w:w="100.0" w:type="dxa"/>
+              <w:bottom w:w="100.0" w:type="dxa"/>
+              <w:right w:w="100.0" w:type="dxa"/>
+            </w:tcMar>
+            <w:vAlign w:val="top"/>
+          </w:tcPr>
+          <w:p>
+            <w:pPr>
+              <w:widowControl w:val="0"/>
+              <w:spacing w:line="240" w:lineRule="auto"/>
+              <w:rPr/>
+            </w:pPr>
+            <w:r>
+              <w:rPr>
+                <w:rtl w:val="0"/>
+              </w:rPr>
+              <w:t xml:space="preserve">QR code scanner opens up, using the device’s camera</w:t>
+            </w:r>
+          </w:p>
+        </w:tc>
+        <w:tc>
+          <w:tcPr>
+            <w:shd w:fill="auto" w:val="clear"/>
+            <w:tcMar>
+              <w:top w:w="100.0" w:type="dxa"/>
+              <w:left w:w="100.0" w:type="dxa"/>
+              <w:bottom w:w="100.0" w:type="dxa"/>
+              <w:right w:w="100.0" w:type="dxa"/>
+            </w:tcMar>
+            <w:vAlign w:val="top"/>
+          </w:tcPr>
+          <w:p>
+            <w:pPr>
+              <w:widowControl w:val="0"/>
+              <w:spacing w:line="240" w:lineRule="auto"/>
+              <w:rPr/>
+            </w:pPr>
+            <w:r>
+              <w:rPr>
+                <w:rtl w:val="0"/>
+              </w:rPr>
+            </w:r>
+          </w:p>
+        </w:tc>
+      </w:tr>
+      <w:tr>
+        <w:trPr>
+          <w:trHeight w:val="460.95703125" w:hRule="atLeast"/>
+        </w:trPr>
+        <w:tc>
+          <w:tcPr>
+            <w:shd w:fill="auto" w:val="clear"/>
+            <w:tcMar>
+              <w:top w:w="100.0" w:type="dxa"/>
+              <w:left w:w="100.0" w:type="dxa"/>
+              <w:bottom w:w="100.0" w:type="dxa"/>
+              <w:right w:w="100.0" w:type="dxa"/>
+            </w:tcMar>
+            <w:vAlign w:val="top"/>
+          </w:tcPr>
+          <w:p>
+            <w:pPr>
+              <w:widowControl w:val="0"/>
+              <w:spacing w:line="240" w:lineRule="auto"/>
+              <w:rPr/>
+            </w:pPr>
+            <w:r>
+              <w:rPr>
+                <w:rtl w:val="0"/>
+              </w:rPr>
+              <w:t xml:space="preserve">2.</w:t>
+            </w:r>
+          </w:p>
+        </w:tc>
+        <w:tc>
+          <w:tcPr>
+            <w:shd w:fill="auto" w:val="clear"/>
+            <w:tcMar>
+              <w:top w:w="100.0" w:type="dxa"/>
+              <w:left w:w="100.0" w:type="dxa"/>
+              <w:bottom w:w="100.0" w:type="dxa"/>
+              <w:right w:w="100.0" w:type="dxa"/>
+            </w:tcMar>
+            <w:vAlign w:val="top"/>
+          </w:tcPr>
+          <w:p>
+            <w:pPr>
+              <w:widowControl w:val="0"/>
+              <w:spacing w:line="240" w:lineRule="auto"/>
+              <w:rPr/>
+            </w:pPr>
+            <w:r>
+              <w:rPr>
+                <w:rtl w:val="0"/>
+              </w:rPr>
+              <w:t xml:space="preserve">Scan QR code not belonging to a dropoff site</w:t>
+            </w:r>
+          </w:p>
+        </w:tc>
+        <w:tc>
+          <w:tcPr>
+            <w:shd w:fill="auto" w:val="clear"/>
+            <w:tcMar>
+              <w:top w:w="100.0" w:type="dxa"/>
+              <w:left w:w="100.0" w:type="dxa"/>
+              <w:bottom w:w="100.0" w:type="dxa"/>
+              <w:right w:w="100.0" w:type="dxa"/>
+            </w:tcMar>
+            <w:vAlign w:val="top"/>
+          </w:tcPr>
+          <w:p>
+            <w:pPr>
+              <w:widowControl w:val="0"/>
+              <w:spacing w:line="240" w:lineRule="auto"/>
+              <w:rPr/>
+            </w:pPr>
+            <w:r>
+              <w:rPr>
+                <w:rtl w:val="0"/>
+              </w:rPr>
+              <w:t xml:space="preserve">A popup window informs the user that the QR code does not belong to a dropoff site</w:t>
+            </w:r>
+          </w:p>
+        </w:tc>
+        <w:tc>
+          <w:tcPr>
+            <w:shd w:fill="auto" w:val="clear"/>
+            <w:tcMar>
+              <w:top w:w="100.0" w:type="dxa"/>
+              <w:left w:w="100.0" w:type="dxa"/>
+              <w:bottom w:w="100.0" w:type="dxa"/>
+              <w:right w:w="100.0" w:type="dxa"/>
+            </w:tcMar>
+            <w:vAlign w:val="top"/>
+          </w:tcPr>
+          <w:p>
+            <w:pPr>
+              <w:widowControl w:val="0"/>
+              <w:spacing w:line="240" w:lineRule="auto"/>
+              <w:rPr/>
+            </w:pPr>
+            <w:r>
+              <w:rPr>
+                <w:rtl w:val="0"/>
+              </w:rPr>
+            </w:r>
+          </w:p>
+        </w:tc>
+      </w:tr>
+      <w:tr>
+        <w:trPr>
+          <w:trHeight w:val="460.95703125" w:hRule="atLeast"/>
+        </w:trPr>
+        <w:tc>
+          <w:tcPr>
+            <w:shd w:fill="auto" w:val="clear"/>
+            <w:tcMar>
+              <w:top w:w="100.0" w:type="dxa"/>
+              <w:left w:w="100.0" w:type="dxa"/>
+              <w:bottom w:w="100.0" w:type="dxa"/>
+              <w:right w:w="100.0" w:type="dxa"/>
+            </w:tcMar>
+            <w:vAlign w:val="top"/>
+          </w:tcPr>
+          <w:p>
+            <w:pPr>
+              <w:widowControl w:val="0"/>
+              <w:spacing w:line="240" w:lineRule="auto"/>
+              <w:rPr/>
+            </w:pPr>
+            <w:r>
+              <w:rPr>
+                <w:rtl w:val="0"/>
+              </w:rPr>
+              <w:t xml:space="preserve">3.</w:t>
+            </w:r>
+          </w:p>
+        </w:tc>
+        <w:tc>
+          <w:tcPr>
+            <w:shd w:fill="auto" w:val="clear"/>
+            <w:tcMar>
+              <w:top w:w="100.0" w:type="dxa"/>
+              <w:left w:w="100.0" w:type="dxa"/>
+              <w:bottom w:w="100.0" w:type="dxa"/>
+              <w:right w:w="100.0" w:type="dxa"/>
+            </w:tcMar>
+            <w:vAlign w:val="top"/>
+          </w:tcPr>
+          <w:p>
+            <w:pPr>
+              <w:widowControl w:val="0"/>
+              <w:spacing w:line="240" w:lineRule="auto"/>
+              <w:rPr/>
+            </w:pPr>
+            <w:r>
+              <w:rPr>
+                <w:rtl w:val="0"/>
+              </w:rPr>
+              <w:t xml:space="preserve">Scan the dropoff site QR code.</w:t>
+            </w:r>
+          </w:p>
+        </w:tc>
+        <w:tc>
+          <w:tcPr>
+            <w:shd w:fill="auto" w:val="clear"/>
+            <w:tcMar>
+              <w:top w:w="100.0" w:type="dxa"/>
+              <w:left w:w="100.0" w:type="dxa"/>
+              <w:bottom w:w="100.0" w:type="dxa"/>
+              <w:right w:w="100.0" w:type="dxa"/>
+            </w:tcMar>
+            <w:vAlign w:val="top"/>
+          </w:tcPr>
+          <w:p>
+            <w:pPr>
+              <w:widowControl w:val="0"/>
+              <w:spacing w:line="240" w:lineRule="auto"/>
+              <w:rPr/>
+            </w:pPr>
+            <w:r>
+              <w:rPr>
+                <w:rtl w:val="0"/>
+              </w:rPr>
+              <w:t xml:space="preserve">Dropoff site QR code is stored for five minutes</w:t>
+            </w:r>
+          </w:p>
+        </w:tc>
+        <w:tc>
+          <w:tcPr>
+            <w:shd w:fill="auto" w:val="clear"/>
+            <w:tcMar>
+              <w:top w:w="100.0" w:type="dxa"/>
+              <w:left w:w="100.0" w:type="dxa"/>
+              <w:bottom w:w="100.0" w:type="dxa"/>
+              <w:right w:w="100.0" w:type="dxa"/>
+            </w:tcMar>
+            <w:vAlign w:val="top"/>
+          </w:tcPr>
+          <w:p>
+            <w:pPr>
+              <w:widowControl w:val="0"/>
+              <w:spacing w:line="240" w:lineRule="auto"/>
+              <w:rPr/>
+            </w:pPr>
+            <w:r>
+              <w:rPr>
+                <w:rtl w:val="0"/>
+              </w:rPr>
+            </w:r>
+          </w:p>
+        </w:tc>
+      </w:tr>
+      <w:tr>
+        <w:trPr>
+          <w:trHeight w:val="460.95703125" w:hRule="atLeast"/>
+        </w:trPr>
+        <w:tc>
+          <w:tcPr>
+            <w:shd w:fill="auto" w:val="clear"/>
+            <w:tcMar>
+              <w:top w:w="100.0" w:type="dxa"/>
+              <w:left w:w="100.0" w:type="dxa"/>
+              <w:bottom w:w="100.0" w:type="dxa"/>
+              <w:right w:w="100.0" w:type="dxa"/>
+            </w:tcMar>
+            <w:vAlign w:val="top"/>
+          </w:tcPr>
+          <w:p>
+            <w:pPr>
+              <w:widowControl w:val="0"/>
+              <w:spacing w:line="240" w:lineRule="auto"/>
+              <w:rPr/>
+            </w:pPr>
+            <w:r>
+              <w:rPr>
+                <w:rtl w:val="0"/>
+              </w:rPr>
+              <w:t xml:space="preserve">4.</w:t>
+            </w:r>
+          </w:p>
+        </w:tc>
+        <w:tc>
+          <w:tcPr>
+            <w:shd w:fill="auto" w:val="clear"/>
+            <w:tcMar>
+              <w:top w:w="100.0" w:type="dxa"/>
+              <w:left w:w="100.0" w:type="dxa"/>
+              <w:bottom w:w="100.0" w:type="dxa"/>
+              <w:right w:w="100.0" w:type="dxa"/>
+            </w:tcMar>
+            <w:vAlign w:val="top"/>
+          </w:tcPr>
+          <w:p>
+            <w:pPr>
+              <w:widowControl w:val="0"/>
+              <w:spacing w:line="240" w:lineRule="auto"/>
+              <w:rPr/>
+            </w:pPr>
+            <w:r>
+              <w:rPr>
+                <w:rtl w:val="0"/>
+              </w:rPr>
+              <w:t xml:space="preserve">Scan QR code that does not belong to a container</w:t>
+            </w:r>
+          </w:p>
+        </w:tc>
+        <w:tc>
+          <w:tcPr>
+            <w:shd w:fill="auto" w:val="clear"/>
+            <w:tcMar>
+              <w:top w:w="100.0" w:type="dxa"/>
+              <w:left w:w="100.0" w:type="dxa"/>
+              <w:bottom w:w="100.0" w:type="dxa"/>
+              <w:right w:w="100.0" w:type="dxa"/>
+            </w:tcMar>
+            <w:vAlign w:val="top"/>
+          </w:tcPr>
+          <w:p>
+            <w:pPr>
+              <w:widowControl w:val="0"/>
+              <w:spacing w:line="240" w:lineRule="auto"/>
+              <w:rPr/>
+            </w:pPr>
+            <w:r>
+              <w:rPr>
+                <w:rtl w:val="0"/>
+              </w:rPr>
+              <w:t xml:space="preserve">A popup window informs the user that the QR code does not belong to a container</w:t>
+            </w:r>
+          </w:p>
+        </w:tc>
+        <w:tc>
+          <w:tcPr>
+            <w:shd w:fill="auto" w:val="clear"/>
+            <w:tcMar>
+              <w:top w:w="100.0" w:type="dxa"/>
+              <w:left w:w="100.0" w:type="dxa"/>
+              <w:bottom w:w="100.0" w:type="dxa"/>
+              <w:right w:w="100.0" w:type="dxa"/>
+            </w:tcMar>
+            <w:vAlign w:val="top"/>
+          </w:tcPr>
+          <w:p>
+            <w:pPr>
+              <w:widowControl w:val="0"/>
+              <w:spacing w:line="240" w:lineRule="auto"/>
+              <w:rPr/>
+            </w:pPr>
+            <w:r>
+              <w:rPr>
+                <w:rtl w:val="0"/>
+              </w:rPr>
+            </w:r>
+          </w:p>
+        </w:tc>
+      </w:tr>
+      <w:tr>
+        <w:trPr>
+          <w:trHeight w:val="460.95703125" w:hRule="atLeast"/>
+        </w:trPr>
+        <w:tc>
+          <w:tcPr>
+            <w:shd w:fill="auto" w:val="clear"/>
+            <w:tcMar>
+              <w:top w:w="100.0" w:type="dxa"/>
+              <w:left w:w="100.0" w:type="dxa"/>
+              <w:bottom w:w="100.0" w:type="dxa"/>
+              <w:right w:w="100.0" w:type="dxa"/>
+            </w:tcMar>
+            <w:vAlign w:val="top"/>
+          </w:tcPr>
+          <w:p>
+            <w:pPr>
+              <w:widowControl w:val="0"/>
+              <w:spacing w:line="240" w:lineRule="auto"/>
+              <w:rPr/>
+            </w:pPr>
+            <w:r>
+              <w:rPr>
+                <w:rtl w:val="0"/>
+              </w:rPr>
+              <w:t xml:space="preserve">5.</w:t>
+            </w:r>
+          </w:p>
+        </w:tc>
+        <w:tc>
+          <w:tcPr>
+            <w:shd w:fill="auto" w:val="clear"/>
+            <w:tcMar>
+              <w:top w:w="100.0" w:type="dxa"/>
+              <w:left w:w="100.0" w:type="dxa"/>
+              <w:bottom w:w="100.0" w:type="dxa"/>
+              <w:right w:w="100.0" w:type="dxa"/>
+            </w:tcMar>
+            <w:vAlign w:val="top"/>
+          </w:tcPr>
+          <w:p>
+            <w:pPr>
+              <w:widowControl w:val="0"/>
+              <w:spacing w:line="240" w:lineRule="auto"/>
+              <w:rPr/>
+            </w:pPr>
+            <w:r>
+              <w:rPr>
+                <w:rtl w:val="0"/>
+              </w:rPr>
+              <w:t xml:space="preserve">Scan QR code that belongs to a container that hasn’t been checked out.</w:t>
+            </w:r>
+          </w:p>
+        </w:tc>
+        <w:tc>
+          <w:tcPr>
+            <w:shd w:fill="auto" w:val="clear"/>
+            <w:tcMar>
+              <w:top w:w="100.0" w:type="dxa"/>
+              <w:left w:w="100.0" w:type="dxa"/>
+              <w:bottom w:w="100.0" w:type="dxa"/>
+              <w:right w:w="100.0" w:type="dxa"/>
+            </w:tcMar>
+            <w:vAlign w:val="top"/>
+          </w:tcPr>
+          <w:p>
+            <w:pPr>
+              <w:widowControl w:val="0"/>
+              <w:spacing w:line="240" w:lineRule="auto"/>
+              <w:rPr/>
+            </w:pPr>
+            <w:r>
+              <w:rPr>
+                <w:rtl w:val="0"/>
+              </w:rPr>
+              <w:t xml:space="preserve">A popup window informs the user that the container has not been checked out.</w:t>
+            </w:r>
+          </w:p>
+        </w:tc>
+        <w:tc>
+          <w:tcPr>
+            <w:shd w:fill="auto" w:val="clear"/>
+            <w:tcMar>
+              <w:top w:w="100.0" w:type="dxa"/>
+              <w:left w:w="100.0" w:type="dxa"/>
+              <w:bottom w:w="100.0" w:type="dxa"/>
+              <w:right w:w="100.0" w:type="dxa"/>
+            </w:tcMar>
+            <w:vAlign w:val="top"/>
+          </w:tcPr>
+          <w:p>
+            <w:pPr>
+              <w:widowControl w:val="0"/>
+              <w:spacing w:line="240" w:lineRule="auto"/>
+              <w:rPr/>
+            </w:pPr>
+            <w:r>
+              <w:rPr>
+                <w:rtl w:val="0"/>
+              </w:rPr>
+            </w:r>
+          </w:p>
+        </w:tc>
+      </w:tr>
+    </w:tbl>
+    <w:p>
+      <w:pPr>
+        <w:rPr>
+          <w:b w:val="1"/>
+        </w:rPr>
       </w:pPr>
       <w:r>
         <w:rPr>
@@ -10794,6 +12753,45 @@
       </w:tblCellMar>
     </w:tblPr>
   </w:style>
+  <w:style w:type="table" w:styleId="Table20">
+    <w:basedOn w:val="TableNormal"/>
+    <w:tblPr>
+      <w:tblStyleRowBandSize w:val="1"/>
+      <w:tblStyleColBandSize w:val="1"/>
+      <w:tblCellMar>
+        <w:top w:w="100.0" w:type="dxa"/>
+        <w:left w:w="100.0" w:type="dxa"/>
+        <w:bottom w:w="100.0" w:type="dxa"/>
+        <w:right w:w="100.0" w:type="dxa"/>
+      </w:tblCellMar>
+    </w:tblPr>
+  </w:style>
+  <w:style w:type="table" w:styleId="Table21">
+    <w:basedOn w:val="TableNormal"/>
+    <w:tblPr>
+      <w:tblStyleRowBandSize w:val="1"/>
+      <w:tblStyleColBandSize w:val="1"/>
+      <w:tblCellMar>
+        <w:top w:w="100.0" w:type="dxa"/>
+        <w:left w:w="100.0" w:type="dxa"/>
+        <w:bottom w:w="100.0" w:type="dxa"/>
+        <w:right w:w="100.0" w:type="dxa"/>
+      </w:tblCellMar>
+    </w:tblPr>
+  </w:style>
+  <w:style w:type="table" w:styleId="Table22">
+    <w:basedOn w:val="TableNormal"/>
+    <w:tblPr>
+      <w:tblStyleRowBandSize w:val="1"/>
+      <w:tblStyleColBandSize w:val="1"/>
+      <w:tblCellMar>
+        <w:top w:w="100.0" w:type="dxa"/>
+        <w:left w:w="100.0" w:type="dxa"/>
+        <w:bottom w:w="100.0" w:type="dxa"/>
+        <w:right w:w="100.0" w:type="dxa"/>
+      </w:tblCellMar>
+    </w:tblPr>
+  </w:style>
 </w:styles>
 </file>
 

</xml_diff>

<commit_message>
updated UAT for return container user story
</commit_message>
<xml_diff>
--- a/Capstone Testing Team - Manual Tests.docx
+++ b/Capstone Testing Team - Manual Tests.docx
@@ -3586,75 +3586,8 @@
         <w:rPr/>
       </w:pPr>
       <w:r>
-        <w:rPr>
-          <w:rtl w:val="0"/>
-        </w:rPr>
+        <w:br w:type="page"/>
       </w:r>
-    </w:p>
-    <w:p>
-      <w:pPr>
-        <w:rPr/>
-      </w:pPr>
-      <w:r>
-        <w:rPr>
-          <w:rtl w:val="0"/>
-        </w:rPr>
-      </w:r>
-    </w:p>
-    <w:p>
-      <w:pPr>
-        <w:rPr/>
-      </w:pPr>
-      <w:r>
-        <w:rPr>
-          <w:rtl w:val="0"/>
-        </w:rPr>
-      </w:r>
-    </w:p>
-    <w:p>
-      <w:pPr>
-        <w:rPr/>
-      </w:pPr>
-      <w:r>
-        <w:rPr>
-          <w:rtl w:val="0"/>
-        </w:rPr>
-      </w:r>
-    </w:p>
-    <w:p>
-      <w:pPr>
-        <w:rPr/>
-      </w:pPr>
-      <w:r>
-        <w:rPr>
-          <w:rtl w:val="0"/>
-        </w:rPr>
-      </w:r>
-    </w:p>
-    <w:p>
-      <w:pPr>
-        <w:rPr/>
-      </w:pPr>
-      <w:r>
-        <w:rPr>
-          <w:rtl w:val="0"/>
-        </w:rPr>
-      </w:r>
-    </w:p>
-    <w:p>
-      <w:pPr>
-        <w:rPr/>
-      </w:pPr>
-      <w:r>
-        <w:rPr>
-          <w:rtl w:val="0"/>
-        </w:rPr>
-      </w:r>
-    </w:p>
-    <w:p>
-      <w:pPr>
-        <w:rPr/>
-      </w:pPr>
       <w:r>
         <w:rPr>
           <w:rtl w:val="0"/>
@@ -4975,65 +4908,8 @@
         <w:rPr/>
       </w:pPr>
       <w:r>
-        <w:rPr>
-          <w:rtl w:val="0"/>
-        </w:rPr>
+        <w:br w:type="page"/>
       </w:r>
-    </w:p>
-    <w:p>
-      <w:pPr>
-        <w:rPr/>
-      </w:pPr>
-      <w:r>
-        <w:rPr>
-          <w:rtl w:val="0"/>
-        </w:rPr>
-      </w:r>
-    </w:p>
-    <w:p>
-      <w:pPr>
-        <w:rPr/>
-      </w:pPr>
-      <w:r>
-        <w:rPr>
-          <w:rtl w:val="0"/>
-        </w:rPr>
-      </w:r>
-    </w:p>
-    <w:p>
-      <w:pPr>
-        <w:rPr/>
-      </w:pPr>
-      <w:r>
-        <w:rPr>
-          <w:rtl w:val="0"/>
-        </w:rPr>
-      </w:r>
-    </w:p>
-    <w:p>
-      <w:pPr>
-        <w:rPr/>
-      </w:pPr>
-      <w:r>
-        <w:rPr>
-          <w:rtl w:val="0"/>
-        </w:rPr>
-      </w:r>
-    </w:p>
-    <w:p>
-      <w:pPr>
-        <w:rPr/>
-      </w:pPr>
-      <w:r>
-        <w:rPr>
-          <w:rtl w:val="0"/>
-        </w:rPr>
-      </w:r>
-    </w:p>
-    <w:p>
-      <w:pPr>
-        <w:rPr/>
-      </w:pPr>
       <w:r>
         <w:rPr>
           <w:rtl w:val="0"/>
@@ -6876,6 +6752,35 @@
     </w:tbl>
     <w:p>
       <w:pPr>
+        <w:rPr>
+          <w:b w:val="1"/>
+          <w:u w:val="single"/>
+        </w:rPr>
+      </w:pPr>
+      <w:r>
+        <w:rPr>
+          <w:rtl w:val="0"/>
+        </w:rPr>
+      </w:r>
+    </w:p>
+    <w:p>
+      <w:pPr>
+        <w:rPr>
+          <w:b w:val="1"/>
+          <w:u w:val="single"/>
+        </w:rPr>
+      </w:pPr>
+      <w:r>
+        <w:br w:type="page"/>
+      </w:r>
+      <w:r>
+        <w:rPr>
+          <w:rtl w:val="0"/>
+        </w:rPr>
+      </w:r>
+    </w:p>
+    <w:p>
+      <w:pPr>
         <w:rPr/>
       </w:pPr>
       <w:r>
@@ -8062,95 +7967,8 @@
         <w:rPr/>
       </w:pPr>
       <w:r>
-        <w:rPr>
-          <w:rtl w:val="0"/>
-        </w:rPr>
+        <w:br w:type="page"/>
       </w:r>
-    </w:p>
-    <w:p>
-      <w:pPr>
-        <w:rPr/>
-      </w:pPr>
-      <w:r>
-        <w:rPr>
-          <w:rtl w:val="0"/>
-        </w:rPr>
-      </w:r>
-    </w:p>
-    <w:p>
-      <w:pPr>
-        <w:rPr/>
-      </w:pPr>
-      <w:r>
-        <w:rPr>
-          <w:rtl w:val="0"/>
-        </w:rPr>
-      </w:r>
-    </w:p>
-    <w:p>
-      <w:pPr>
-        <w:rPr/>
-      </w:pPr>
-      <w:r>
-        <w:rPr>
-          <w:rtl w:val="0"/>
-        </w:rPr>
-      </w:r>
-    </w:p>
-    <w:p>
-      <w:pPr>
-        <w:rPr/>
-      </w:pPr>
-      <w:r>
-        <w:rPr>
-          <w:rtl w:val="0"/>
-        </w:rPr>
-      </w:r>
-    </w:p>
-    <w:p>
-      <w:pPr>
-        <w:rPr/>
-      </w:pPr>
-      <w:r>
-        <w:rPr>
-          <w:rtl w:val="0"/>
-        </w:rPr>
-      </w:r>
-    </w:p>
-    <w:p>
-      <w:pPr>
-        <w:rPr/>
-      </w:pPr>
-      <w:r>
-        <w:rPr>
-          <w:rtl w:val="0"/>
-        </w:rPr>
-      </w:r>
-    </w:p>
-    <w:p>
-      <w:pPr>
-        <w:rPr/>
-      </w:pPr>
-      <w:r>
-        <w:rPr>
-          <w:rtl w:val="0"/>
-        </w:rPr>
-      </w:r>
-    </w:p>
-    <w:p>
-      <w:pPr>
-        <w:rPr/>
-      </w:pPr>
-      <w:r>
-        <w:rPr>
-          <w:rtl w:val="0"/>
-        </w:rPr>
-      </w:r>
-    </w:p>
-    <w:p>
-      <w:pPr>
-        <w:rPr/>
-      </w:pPr>
       <w:r>
         <w:rPr>
           <w:rtl w:val="0"/>
@@ -9172,95 +8990,8 @@
         <w:rPr/>
       </w:pPr>
       <w:r>
-        <w:rPr>
-          <w:rtl w:val="0"/>
-        </w:rPr>
+        <w:br w:type="page"/>
       </w:r>
-    </w:p>
-    <w:p>
-      <w:pPr>
-        <w:rPr/>
-      </w:pPr>
-      <w:r>
-        <w:rPr>
-          <w:rtl w:val="0"/>
-        </w:rPr>
-      </w:r>
-    </w:p>
-    <w:p>
-      <w:pPr>
-        <w:rPr/>
-      </w:pPr>
-      <w:r>
-        <w:rPr>
-          <w:rtl w:val="0"/>
-        </w:rPr>
-      </w:r>
-    </w:p>
-    <w:p>
-      <w:pPr>
-        <w:rPr/>
-      </w:pPr>
-      <w:r>
-        <w:rPr>
-          <w:rtl w:val="0"/>
-        </w:rPr>
-      </w:r>
-    </w:p>
-    <w:p>
-      <w:pPr>
-        <w:rPr/>
-      </w:pPr>
-      <w:r>
-        <w:rPr>
-          <w:rtl w:val="0"/>
-        </w:rPr>
-      </w:r>
-    </w:p>
-    <w:p>
-      <w:pPr>
-        <w:rPr/>
-      </w:pPr>
-      <w:r>
-        <w:rPr>
-          <w:rtl w:val="0"/>
-        </w:rPr>
-      </w:r>
-    </w:p>
-    <w:p>
-      <w:pPr>
-        <w:rPr/>
-      </w:pPr>
-      <w:r>
-        <w:rPr>
-          <w:rtl w:val="0"/>
-        </w:rPr>
-      </w:r>
-    </w:p>
-    <w:p>
-      <w:pPr>
-        <w:rPr/>
-      </w:pPr>
-      <w:r>
-        <w:rPr>
-          <w:rtl w:val="0"/>
-        </w:rPr>
-      </w:r>
-    </w:p>
-    <w:p>
-      <w:pPr>
-        <w:rPr/>
-      </w:pPr>
-      <w:r>
-        <w:rPr>
-          <w:rtl w:val="0"/>
-        </w:rPr>
-      </w:r>
-    </w:p>
-    <w:p>
-      <w:pPr>
-        <w:rPr/>
-      </w:pPr>
       <w:r>
         <w:rPr>
           <w:rtl w:val="0"/>
@@ -10294,109 +10025,8 @@
         </w:rPr>
       </w:pPr>
       <w:r>
-        <w:rPr>
-          <w:rtl w:val="0"/>
-        </w:rPr>
+        <w:br w:type="page"/>
       </w:r>
-    </w:p>
-    <w:p>
-      <w:pPr>
-        <w:rPr>
-          <w:b w:val="1"/>
-          <w:u w:val="single"/>
-        </w:rPr>
-      </w:pPr>
-      <w:r>
-        <w:rPr>
-          <w:rtl w:val="0"/>
-        </w:rPr>
-      </w:r>
-    </w:p>
-    <w:p>
-      <w:pPr>
-        <w:rPr>
-          <w:b w:val="1"/>
-          <w:u w:val="single"/>
-        </w:rPr>
-      </w:pPr>
-      <w:r>
-        <w:rPr>
-          <w:rtl w:val="0"/>
-        </w:rPr>
-      </w:r>
-    </w:p>
-    <w:p>
-      <w:pPr>
-        <w:rPr>
-          <w:b w:val="1"/>
-          <w:u w:val="single"/>
-        </w:rPr>
-      </w:pPr>
-      <w:r>
-        <w:rPr>
-          <w:rtl w:val="0"/>
-        </w:rPr>
-      </w:r>
-    </w:p>
-    <w:p>
-      <w:pPr>
-        <w:rPr>
-          <w:b w:val="1"/>
-          <w:u w:val="single"/>
-        </w:rPr>
-      </w:pPr>
-      <w:r>
-        <w:rPr>
-          <w:rtl w:val="0"/>
-        </w:rPr>
-      </w:r>
-    </w:p>
-    <w:p>
-      <w:pPr>
-        <w:rPr>
-          <w:b w:val="1"/>
-          <w:u w:val="single"/>
-        </w:rPr>
-      </w:pPr>
-      <w:r>
-        <w:rPr>
-          <w:rtl w:val="0"/>
-        </w:rPr>
-      </w:r>
-    </w:p>
-    <w:p>
-      <w:pPr>
-        <w:rPr>
-          <w:b w:val="1"/>
-          <w:u w:val="single"/>
-        </w:rPr>
-      </w:pPr>
-      <w:r>
-        <w:rPr>
-          <w:rtl w:val="0"/>
-        </w:rPr>
-      </w:r>
-    </w:p>
-    <w:p>
-      <w:pPr>
-        <w:rPr>
-          <w:b w:val="1"/>
-          <w:u w:val="single"/>
-        </w:rPr>
-      </w:pPr>
-      <w:r>
-        <w:rPr>
-          <w:rtl w:val="0"/>
-        </w:rPr>
-      </w:r>
-    </w:p>
-    <w:p>
-      <w:pPr>
-        <w:rPr>
-          <w:b w:val="1"/>
-          <w:u w:val="single"/>
-        </w:rPr>
-      </w:pPr>
       <w:r>
         <w:rPr>
           <w:rtl w:val="0"/>
@@ -10921,12 +10551,569 @@
         <w:rPr>
           <w:rtl w:val="0"/>
         </w:rPr>
+      </w:r>
+    </w:p>
+    <w:p>
+      <w:pPr>
+        <w:rPr/>
+      </w:pPr>
+      <w:r>
+        <w:rPr>
+          <w:rtl w:val="0"/>
+        </w:rPr>
+        <w:t xml:space="preserve">iOS</w:t>
+      </w:r>
+    </w:p>
+    <w:tbl>
+      <w:tblPr>
+        <w:tblStyle w:val="Table21"/>
+        <w:tblW w:w="4800.0" w:type="dxa"/>
+        <w:jc w:val="left"/>
+        <w:tblInd w:w="100.0" w:type="pct"/>
+        <w:tblBorders>
+          <w:top w:color="000000" w:space="0" w:sz="8" w:val="single"/>
+          <w:left w:color="000000" w:space="0" w:sz="8" w:val="single"/>
+          <w:bottom w:color="000000" w:space="0" w:sz="8" w:val="single"/>
+          <w:right w:color="000000" w:space="0" w:sz="8" w:val="single"/>
+          <w:insideH w:color="000000" w:space="0" w:sz="8" w:val="single"/>
+          <w:insideV w:color="000000" w:space="0" w:sz="8" w:val="single"/>
+        </w:tblBorders>
+        <w:tblLayout w:type="fixed"/>
+        <w:tblLook w:val="0600"/>
+      </w:tblPr>
+      <w:tblGrid>
+        <w:gridCol w:w="1590"/>
+        <w:gridCol w:w="1110"/>
+        <w:gridCol w:w="1050"/>
+        <w:gridCol w:w="1050"/>
+        <w:tblGridChange w:id="0">
+          <w:tblGrid>
+            <w:gridCol w:w="1590"/>
+            <w:gridCol w:w="1110"/>
+            <w:gridCol w:w="1050"/>
+            <w:gridCol w:w="1050"/>
+          </w:tblGrid>
+        </w:tblGridChange>
+      </w:tblGrid>
+      <w:tr>
+        <w:trPr>
+          <w:trHeight w:val="1206.9140625" w:hRule="atLeast"/>
+        </w:trPr>
+        <w:tc>
+          <w:tcPr>
+            <w:shd w:fill="auto" w:val="clear"/>
+            <w:tcMar>
+              <w:top w:w="100.0" w:type="dxa"/>
+              <w:left w:w="100.0" w:type="dxa"/>
+              <w:bottom w:w="100.0" w:type="dxa"/>
+              <w:right w:w="100.0" w:type="dxa"/>
+            </w:tcMar>
+            <w:vAlign w:val="top"/>
+          </w:tcPr>
+          <w:p>
+            <w:pPr>
+              <w:widowControl w:val="0"/>
+              <w:spacing w:line="240" w:lineRule="auto"/>
+              <w:rPr/>
+            </w:pPr>
+            <w:r>
+              <w:rPr>
+                <w:rtl w:val="0"/>
+              </w:rPr>
+              <w:t xml:space="preserve">Date (Most Recent First)</w:t>
+            </w:r>
+          </w:p>
+        </w:tc>
+        <w:tc>
+          <w:tcPr>
+            <w:shd w:fill="auto" w:val="clear"/>
+            <w:tcMar>
+              <w:top w:w="100.0" w:type="dxa"/>
+              <w:left w:w="100.0" w:type="dxa"/>
+              <w:bottom w:w="100.0" w:type="dxa"/>
+              <w:right w:w="100.0" w:type="dxa"/>
+            </w:tcMar>
+            <w:vAlign w:val="top"/>
+          </w:tcPr>
+          <w:p>
+            <w:pPr>
+              <w:widowControl w:val="0"/>
+              <w:spacing w:line="240" w:lineRule="auto"/>
+              <w:rPr/>
+            </w:pPr>
+            <w:r>
+              <w:rPr>
+                <w:rtl w:val="0"/>
+              </w:rPr>
+              <w:t xml:space="preserve">Step 1 (P/F)</w:t>
+            </w:r>
+          </w:p>
+        </w:tc>
+        <w:tc>
+          <w:tcPr>
+            <w:shd w:fill="auto" w:val="clear"/>
+            <w:tcMar>
+              <w:top w:w="100.0" w:type="dxa"/>
+              <w:left w:w="100.0" w:type="dxa"/>
+              <w:bottom w:w="100.0" w:type="dxa"/>
+              <w:right w:w="100.0" w:type="dxa"/>
+            </w:tcMar>
+            <w:vAlign w:val="top"/>
+          </w:tcPr>
+          <w:p>
+            <w:pPr>
+              <w:widowControl w:val="0"/>
+              <w:spacing w:line="240" w:lineRule="auto"/>
+              <w:rPr/>
+            </w:pPr>
+            <w:r>
+              <w:rPr>
+                <w:rtl w:val="0"/>
+              </w:rPr>
+              <w:t xml:space="preserve">Step 2 (P/F)</w:t>
+            </w:r>
+          </w:p>
+        </w:tc>
+        <w:tc>
+          <w:tcPr>
+            <w:shd w:fill="auto" w:val="clear"/>
+            <w:tcMar>
+              <w:top w:w="100.0" w:type="dxa"/>
+              <w:left w:w="100.0" w:type="dxa"/>
+              <w:bottom w:w="100.0" w:type="dxa"/>
+              <w:right w:w="100.0" w:type="dxa"/>
+            </w:tcMar>
+            <w:vAlign w:val="top"/>
+          </w:tcPr>
+          <w:p>
+            <w:pPr>
+              <w:widowControl w:val="0"/>
+              <w:spacing w:line="240" w:lineRule="auto"/>
+              <w:rPr/>
+            </w:pPr>
+            <w:r>
+              <w:rPr>
+                <w:rtl w:val="0"/>
+              </w:rPr>
+              <w:t xml:space="preserve">Step 3</w:t>
+            </w:r>
+          </w:p>
+          <w:p>
+            <w:pPr>
+              <w:widowControl w:val="0"/>
+              <w:spacing w:line="240" w:lineRule="auto"/>
+              <w:rPr/>
+            </w:pPr>
+            <w:r>
+              <w:rPr>
+                <w:rtl w:val="0"/>
+              </w:rPr>
+              <w:t xml:space="preserve">(P/F)</w:t>
+            </w:r>
+          </w:p>
+        </w:tc>
+      </w:tr>
+      <w:tr>
+        <w:trPr>
+          <w:trHeight w:val="525" w:hRule="atLeast"/>
+        </w:trPr>
+        <w:tc>
+          <w:tcPr>
+            <w:shd w:fill="auto" w:val="clear"/>
+            <w:tcMar>
+              <w:top w:w="100.0" w:type="dxa"/>
+              <w:left w:w="100.0" w:type="dxa"/>
+              <w:bottom w:w="100.0" w:type="dxa"/>
+              <w:right w:w="100.0" w:type="dxa"/>
+            </w:tcMar>
+            <w:vAlign w:val="top"/>
+          </w:tcPr>
+          <w:p>
+            <w:pPr>
+              <w:widowControl w:val="0"/>
+              <w:spacing w:line="240" w:lineRule="auto"/>
+              <w:rPr/>
+            </w:pPr>
+            <w:r>
+              <w:rPr>
+                <w:rtl w:val="0"/>
+              </w:rPr>
+            </w:r>
+          </w:p>
+        </w:tc>
+        <w:tc>
+          <w:tcPr>
+            <w:shd w:fill="auto" w:val="clear"/>
+            <w:tcMar>
+              <w:top w:w="100.0" w:type="dxa"/>
+              <w:left w:w="100.0" w:type="dxa"/>
+              <w:bottom w:w="100.0" w:type="dxa"/>
+              <w:right w:w="100.0" w:type="dxa"/>
+            </w:tcMar>
+            <w:vAlign w:val="top"/>
+          </w:tcPr>
+          <w:p>
+            <w:pPr>
+              <w:widowControl w:val="0"/>
+              <w:spacing w:line="240" w:lineRule="auto"/>
+              <w:rPr/>
+            </w:pPr>
+            <w:r>
+              <w:rPr>
+                <w:rtl w:val="0"/>
+              </w:rPr>
+            </w:r>
+          </w:p>
+        </w:tc>
+        <w:tc>
+          <w:tcPr>
+            <w:shd w:fill="auto" w:val="clear"/>
+            <w:tcMar>
+              <w:top w:w="100.0" w:type="dxa"/>
+              <w:left w:w="100.0" w:type="dxa"/>
+              <w:bottom w:w="100.0" w:type="dxa"/>
+              <w:right w:w="100.0" w:type="dxa"/>
+            </w:tcMar>
+            <w:vAlign w:val="top"/>
+          </w:tcPr>
+          <w:p>
+            <w:pPr>
+              <w:widowControl w:val="0"/>
+              <w:spacing w:line="240" w:lineRule="auto"/>
+              <w:rPr/>
+            </w:pPr>
+            <w:r>
+              <w:rPr>
+                <w:rtl w:val="0"/>
+              </w:rPr>
+            </w:r>
+          </w:p>
+        </w:tc>
+        <w:tc>
+          <w:tcPr>
+            <w:shd w:fill="auto" w:val="clear"/>
+            <w:tcMar>
+              <w:top w:w="100.0" w:type="dxa"/>
+              <w:left w:w="100.0" w:type="dxa"/>
+              <w:bottom w:w="100.0" w:type="dxa"/>
+              <w:right w:w="100.0" w:type="dxa"/>
+            </w:tcMar>
+            <w:vAlign w:val="top"/>
+          </w:tcPr>
+          <w:p>
+            <w:pPr>
+              <w:widowControl w:val="0"/>
+              <w:spacing w:line="240" w:lineRule="auto"/>
+              <w:rPr/>
+            </w:pPr>
+            <w:r>
+              <w:rPr>
+                <w:rtl w:val="0"/>
+              </w:rPr>
+            </w:r>
+          </w:p>
+        </w:tc>
+      </w:tr>
+    </w:tbl>
+    <w:p>
+      <w:pPr>
+        <w:rPr/>
+      </w:pPr>
+      <w:r>
+        <w:rPr>
+          <w:rtl w:val="0"/>
+        </w:rPr>
+      </w:r>
+    </w:p>
+    <w:p>
+      <w:pPr>
+        <w:rPr/>
+      </w:pPr>
+      <w:r>
+        <w:rPr>
+          <w:rtl w:val="0"/>
+        </w:rPr>
+        <w:t xml:space="preserve">Android</w:t>
+      </w:r>
+    </w:p>
+    <w:tbl>
+      <w:tblPr>
+        <w:tblStyle w:val="Table22"/>
+        <w:tblW w:w="4800.0" w:type="dxa"/>
+        <w:jc w:val="left"/>
+        <w:tblInd w:w="100.0" w:type="pct"/>
+        <w:tblBorders>
+          <w:top w:color="000000" w:space="0" w:sz="8" w:val="single"/>
+          <w:left w:color="000000" w:space="0" w:sz="8" w:val="single"/>
+          <w:bottom w:color="000000" w:space="0" w:sz="8" w:val="single"/>
+          <w:right w:color="000000" w:space="0" w:sz="8" w:val="single"/>
+          <w:insideH w:color="000000" w:space="0" w:sz="8" w:val="single"/>
+          <w:insideV w:color="000000" w:space="0" w:sz="8" w:val="single"/>
+        </w:tblBorders>
+        <w:tblLayout w:type="fixed"/>
+        <w:tblLook w:val="0600"/>
+      </w:tblPr>
+      <w:tblGrid>
+        <w:gridCol w:w="1590"/>
+        <w:gridCol w:w="1110"/>
+        <w:gridCol w:w="1050"/>
+        <w:gridCol w:w="1050"/>
+        <w:tblGridChange w:id="0">
+          <w:tblGrid>
+            <w:gridCol w:w="1590"/>
+            <w:gridCol w:w="1110"/>
+            <w:gridCol w:w="1050"/>
+            <w:gridCol w:w="1050"/>
+          </w:tblGrid>
+        </w:tblGridChange>
+      </w:tblGrid>
+      <w:tr>
+        <w:trPr>
+          <w:trHeight w:val="1206.9140625" w:hRule="atLeast"/>
+        </w:trPr>
+        <w:tc>
+          <w:tcPr>
+            <w:shd w:fill="auto" w:val="clear"/>
+            <w:tcMar>
+              <w:top w:w="100.0" w:type="dxa"/>
+              <w:left w:w="100.0" w:type="dxa"/>
+              <w:bottom w:w="100.0" w:type="dxa"/>
+              <w:right w:w="100.0" w:type="dxa"/>
+            </w:tcMar>
+            <w:vAlign w:val="top"/>
+          </w:tcPr>
+          <w:p>
+            <w:pPr>
+              <w:widowControl w:val="0"/>
+              <w:spacing w:line="240" w:lineRule="auto"/>
+              <w:rPr/>
+            </w:pPr>
+            <w:r>
+              <w:rPr>
+                <w:rtl w:val="0"/>
+              </w:rPr>
+              <w:t xml:space="preserve">Date (Most Recent First)</w:t>
+            </w:r>
+          </w:p>
+        </w:tc>
+        <w:tc>
+          <w:tcPr>
+            <w:shd w:fill="auto" w:val="clear"/>
+            <w:tcMar>
+              <w:top w:w="100.0" w:type="dxa"/>
+              <w:left w:w="100.0" w:type="dxa"/>
+              <w:bottom w:w="100.0" w:type="dxa"/>
+              <w:right w:w="100.0" w:type="dxa"/>
+            </w:tcMar>
+            <w:vAlign w:val="top"/>
+          </w:tcPr>
+          <w:p>
+            <w:pPr>
+              <w:widowControl w:val="0"/>
+              <w:spacing w:line="240" w:lineRule="auto"/>
+              <w:rPr/>
+            </w:pPr>
+            <w:r>
+              <w:rPr>
+                <w:rtl w:val="0"/>
+              </w:rPr>
+              <w:t xml:space="preserve">Step 1 (P/F)</w:t>
+            </w:r>
+          </w:p>
+        </w:tc>
+        <w:tc>
+          <w:tcPr>
+            <w:shd w:fill="auto" w:val="clear"/>
+            <w:tcMar>
+              <w:top w:w="100.0" w:type="dxa"/>
+              <w:left w:w="100.0" w:type="dxa"/>
+              <w:bottom w:w="100.0" w:type="dxa"/>
+              <w:right w:w="100.0" w:type="dxa"/>
+            </w:tcMar>
+            <w:vAlign w:val="top"/>
+          </w:tcPr>
+          <w:p>
+            <w:pPr>
+              <w:widowControl w:val="0"/>
+              <w:spacing w:line="240" w:lineRule="auto"/>
+              <w:rPr/>
+            </w:pPr>
+            <w:r>
+              <w:rPr>
+                <w:rtl w:val="0"/>
+              </w:rPr>
+              <w:t xml:space="preserve">Step 2 (P/F)</w:t>
+            </w:r>
+          </w:p>
+        </w:tc>
+        <w:tc>
+          <w:tcPr>
+            <w:shd w:fill="auto" w:val="clear"/>
+            <w:tcMar>
+              <w:top w:w="100.0" w:type="dxa"/>
+              <w:left w:w="100.0" w:type="dxa"/>
+              <w:bottom w:w="100.0" w:type="dxa"/>
+              <w:right w:w="100.0" w:type="dxa"/>
+            </w:tcMar>
+            <w:vAlign w:val="top"/>
+          </w:tcPr>
+          <w:p>
+            <w:pPr>
+              <w:widowControl w:val="0"/>
+              <w:spacing w:line="240" w:lineRule="auto"/>
+              <w:rPr/>
+            </w:pPr>
+            <w:r>
+              <w:rPr>
+                <w:rtl w:val="0"/>
+              </w:rPr>
+              <w:t xml:space="preserve">Step 3</w:t>
+            </w:r>
+          </w:p>
+          <w:p>
+            <w:pPr>
+              <w:widowControl w:val="0"/>
+              <w:spacing w:line="240" w:lineRule="auto"/>
+              <w:rPr/>
+            </w:pPr>
+            <w:r>
+              <w:rPr>
+                <w:rtl w:val="0"/>
+              </w:rPr>
+              <w:t xml:space="preserve">(P/F)</w:t>
+            </w:r>
+          </w:p>
+        </w:tc>
+      </w:tr>
+      <w:tr>
+        <w:trPr>
+          <w:trHeight w:val="525" w:hRule="atLeast"/>
+        </w:trPr>
+        <w:tc>
+          <w:tcPr>
+            <w:shd w:fill="auto" w:val="clear"/>
+            <w:tcMar>
+              <w:top w:w="100.0" w:type="dxa"/>
+              <w:left w:w="100.0" w:type="dxa"/>
+              <w:bottom w:w="100.0" w:type="dxa"/>
+              <w:right w:w="100.0" w:type="dxa"/>
+            </w:tcMar>
+            <w:vAlign w:val="top"/>
+          </w:tcPr>
+          <w:p>
+            <w:pPr>
+              <w:widowControl w:val="0"/>
+              <w:spacing w:line="240" w:lineRule="auto"/>
+              <w:rPr/>
+            </w:pPr>
+            <w:r>
+              <w:rPr>
+                <w:rtl w:val="0"/>
+              </w:rPr>
+            </w:r>
+          </w:p>
+        </w:tc>
+        <w:tc>
+          <w:tcPr>
+            <w:shd w:fill="auto" w:val="clear"/>
+            <w:tcMar>
+              <w:top w:w="100.0" w:type="dxa"/>
+              <w:left w:w="100.0" w:type="dxa"/>
+              <w:bottom w:w="100.0" w:type="dxa"/>
+              <w:right w:w="100.0" w:type="dxa"/>
+            </w:tcMar>
+            <w:vAlign w:val="top"/>
+          </w:tcPr>
+          <w:p>
+            <w:pPr>
+              <w:widowControl w:val="0"/>
+              <w:spacing w:line="240" w:lineRule="auto"/>
+              <w:rPr/>
+            </w:pPr>
+            <w:r>
+              <w:rPr>
+                <w:rtl w:val="0"/>
+              </w:rPr>
+            </w:r>
+          </w:p>
+        </w:tc>
+        <w:tc>
+          <w:tcPr>
+            <w:shd w:fill="auto" w:val="clear"/>
+            <w:tcMar>
+              <w:top w:w="100.0" w:type="dxa"/>
+              <w:left w:w="100.0" w:type="dxa"/>
+              <w:bottom w:w="100.0" w:type="dxa"/>
+              <w:right w:w="100.0" w:type="dxa"/>
+            </w:tcMar>
+            <w:vAlign w:val="top"/>
+          </w:tcPr>
+          <w:p>
+            <w:pPr>
+              <w:widowControl w:val="0"/>
+              <w:spacing w:line="240" w:lineRule="auto"/>
+              <w:rPr/>
+            </w:pPr>
+            <w:r>
+              <w:rPr>
+                <w:rtl w:val="0"/>
+              </w:rPr>
+            </w:r>
+          </w:p>
+        </w:tc>
+        <w:tc>
+          <w:tcPr>
+            <w:shd w:fill="auto" w:val="clear"/>
+            <w:tcMar>
+              <w:top w:w="100.0" w:type="dxa"/>
+              <w:left w:w="100.0" w:type="dxa"/>
+              <w:bottom w:w="100.0" w:type="dxa"/>
+              <w:right w:w="100.0" w:type="dxa"/>
+            </w:tcMar>
+            <w:vAlign w:val="top"/>
+          </w:tcPr>
+          <w:p>
+            <w:pPr>
+              <w:widowControl w:val="0"/>
+              <w:spacing w:line="240" w:lineRule="auto"/>
+              <w:rPr/>
+            </w:pPr>
+            <w:r>
+              <w:rPr>
+                <w:rtl w:val="0"/>
+              </w:rPr>
+            </w:r>
+          </w:p>
+        </w:tc>
+      </w:tr>
+    </w:tbl>
+    <w:p>
+      <w:pPr>
+        <w:rPr/>
+      </w:pPr>
+      <w:r>
+        <w:br w:type="page"/>
+      </w:r>
+      <w:r>
+        <w:rPr>
+          <w:rtl w:val="0"/>
+        </w:rPr>
+      </w:r>
+    </w:p>
+    <w:p>
+      <w:pPr>
+        <w:rPr/>
+      </w:pPr>
+      <w:r>
+        <w:rPr>
+          <w:rtl w:val="0"/>
+        </w:rPr>
         <w:t xml:space="preserve">(timer expires)</w:t>
       </w:r>
     </w:p>
     <w:tbl>
       <w:tblPr>
-        <w:tblStyle w:val="Table21"/>
+        <w:tblStyle w:val="Table23"/>
         <w:tblW w:w="9360.0" w:type="dxa"/>
         <w:jc w:val="left"/>
         <w:tblInd w:w="100.0" w:type="pct"/>
@@ -11415,6 +11602,577 @@
     </w:p>
     <w:p>
       <w:pPr>
+        <w:rPr>
+          <w:b w:val="1"/>
+        </w:rPr>
+      </w:pPr>
+      <w:r>
+        <w:rPr>
+          <w:rtl w:val="0"/>
+        </w:rPr>
+      </w:r>
+    </w:p>
+    <w:p>
+      <w:pPr>
+        <w:rPr/>
+      </w:pPr>
+      <w:r>
+        <w:rPr>
+          <w:rtl w:val="0"/>
+        </w:rPr>
+        <w:t xml:space="preserve">iOS</w:t>
+      </w:r>
+    </w:p>
+    <w:tbl>
+      <w:tblPr>
+        <w:tblStyle w:val="Table24"/>
+        <w:tblW w:w="4800.0" w:type="dxa"/>
+        <w:jc w:val="left"/>
+        <w:tblInd w:w="100.0" w:type="pct"/>
+        <w:tblBorders>
+          <w:top w:color="000000" w:space="0" w:sz="8" w:val="single"/>
+          <w:left w:color="000000" w:space="0" w:sz="8" w:val="single"/>
+          <w:bottom w:color="000000" w:space="0" w:sz="8" w:val="single"/>
+          <w:right w:color="000000" w:space="0" w:sz="8" w:val="single"/>
+          <w:insideH w:color="000000" w:space="0" w:sz="8" w:val="single"/>
+          <w:insideV w:color="000000" w:space="0" w:sz="8" w:val="single"/>
+        </w:tblBorders>
+        <w:tblLayout w:type="fixed"/>
+        <w:tblLook w:val="0600"/>
+      </w:tblPr>
+      <w:tblGrid>
+        <w:gridCol w:w="1590"/>
+        <w:gridCol w:w="1110"/>
+        <w:gridCol w:w="1050"/>
+        <w:gridCol w:w="1050"/>
+        <w:tblGridChange w:id="0">
+          <w:tblGrid>
+            <w:gridCol w:w="1590"/>
+            <w:gridCol w:w="1110"/>
+            <w:gridCol w:w="1050"/>
+            <w:gridCol w:w="1050"/>
+          </w:tblGrid>
+        </w:tblGridChange>
+      </w:tblGrid>
+      <w:tr>
+        <w:trPr>
+          <w:trHeight w:val="1206.9140625" w:hRule="atLeast"/>
+        </w:trPr>
+        <w:tc>
+          <w:tcPr>
+            <w:shd w:fill="auto" w:val="clear"/>
+            <w:tcMar>
+              <w:top w:w="100.0" w:type="dxa"/>
+              <w:left w:w="100.0" w:type="dxa"/>
+              <w:bottom w:w="100.0" w:type="dxa"/>
+              <w:right w:w="100.0" w:type="dxa"/>
+            </w:tcMar>
+            <w:vAlign w:val="top"/>
+          </w:tcPr>
+          <w:p>
+            <w:pPr>
+              <w:widowControl w:val="0"/>
+              <w:spacing w:line="240" w:lineRule="auto"/>
+              <w:rPr/>
+            </w:pPr>
+            <w:r>
+              <w:rPr>
+                <w:rtl w:val="0"/>
+              </w:rPr>
+              <w:t xml:space="preserve">Date (Most Recent First)</w:t>
+            </w:r>
+          </w:p>
+        </w:tc>
+        <w:tc>
+          <w:tcPr>
+            <w:shd w:fill="auto" w:val="clear"/>
+            <w:tcMar>
+              <w:top w:w="100.0" w:type="dxa"/>
+              <w:left w:w="100.0" w:type="dxa"/>
+              <w:bottom w:w="100.0" w:type="dxa"/>
+              <w:right w:w="100.0" w:type="dxa"/>
+            </w:tcMar>
+            <w:vAlign w:val="top"/>
+          </w:tcPr>
+          <w:p>
+            <w:pPr>
+              <w:widowControl w:val="0"/>
+              <w:spacing w:line="240" w:lineRule="auto"/>
+              <w:rPr/>
+            </w:pPr>
+            <w:r>
+              <w:rPr>
+                <w:rtl w:val="0"/>
+              </w:rPr>
+              <w:t xml:space="preserve">Step 1 (P/F)</w:t>
+            </w:r>
+          </w:p>
+        </w:tc>
+        <w:tc>
+          <w:tcPr>
+            <w:shd w:fill="auto" w:val="clear"/>
+            <w:tcMar>
+              <w:top w:w="100.0" w:type="dxa"/>
+              <w:left w:w="100.0" w:type="dxa"/>
+              <w:bottom w:w="100.0" w:type="dxa"/>
+              <w:right w:w="100.0" w:type="dxa"/>
+            </w:tcMar>
+            <w:vAlign w:val="top"/>
+          </w:tcPr>
+          <w:p>
+            <w:pPr>
+              <w:widowControl w:val="0"/>
+              <w:spacing w:line="240" w:lineRule="auto"/>
+              <w:rPr/>
+            </w:pPr>
+            <w:r>
+              <w:rPr>
+                <w:rtl w:val="0"/>
+              </w:rPr>
+              <w:t xml:space="preserve">Step 2 (P/F)</w:t>
+            </w:r>
+          </w:p>
+        </w:tc>
+        <w:tc>
+          <w:tcPr>
+            <w:shd w:fill="auto" w:val="clear"/>
+            <w:tcMar>
+              <w:top w:w="100.0" w:type="dxa"/>
+              <w:left w:w="100.0" w:type="dxa"/>
+              <w:bottom w:w="100.0" w:type="dxa"/>
+              <w:right w:w="100.0" w:type="dxa"/>
+            </w:tcMar>
+            <w:vAlign w:val="top"/>
+          </w:tcPr>
+          <w:p>
+            <w:pPr>
+              <w:widowControl w:val="0"/>
+              <w:spacing w:line="240" w:lineRule="auto"/>
+              <w:rPr/>
+            </w:pPr>
+            <w:r>
+              <w:rPr>
+                <w:rtl w:val="0"/>
+              </w:rPr>
+              <w:t xml:space="preserve">Step 3</w:t>
+            </w:r>
+          </w:p>
+          <w:p>
+            <w:pPr>
+              <w:widowControl w:val="0"/>
+              <w:spacing w:line="240" w:lineRule="auto"/>
+              <w:rPr/>
+            </w:pPr>
+            <w:r>
+              <w:rPr>
+                <w:rtl w:val="0"/>
+              </w:rPr>
+              <w:t xml:space="preserve">(P/F)</w:t>
+            </w:r>
+          </w:p>
+        </w:tc>
+      </w:tr>
+      <w:tr>
+        <w:trPr>
+          <w:trHeight w:val="525" w:hRule="atLeast"/>
+        </w:trPr>
+        <w:tc>
+          <w:tcPr>
+            <w:shd w:fill="auto" w:val="clear"/>
+            <w:tcMar>
+              <w:top w:w="100.0" w:type="dxa"/>
+              <w:left w:w="100.0" w:type="dxa"/>
+              <w:bottom w:w="100.0" w:type="dxa"/>
+              <w:right w:w="100.0" w:type="dxa"/>
+            </w:tcMar>
+            <w:vAlign w:val="top"/>
+          </w:tcPr>
+          <w:p>
+            <w:pPr>
+              <w:widowControl w:val="0"/>
+              <w:spacing w:line="240" w:lineRule="auto"/>
+              <w:rPr/>
+            </w:pPr>
+            <w:r>
+              <w:rPr>
+                <w:rtl w:val="0"/>
+              </w:rPr>
+            </w:r>
+          </w:p>
+        </w:tc>
+        <w:tc>
+          <w:tcPr>
+            <w:shd w:fill="auto" w:val="clear"/>
+            <w:tcMar>
+              <w:top w:w="100.0" w:type="dxa"/>
+              <w:left w:w="100.0" w:type="dxa"/>
+              <w:bottom w:w="100.0" w:type="dxa"/>
+              <w:right w:w="100.0" w:type="dxa"/>
+            </w:tcMar>
+            <w:vAlign w:val="top"/>
+          </w:tcPr>
+          <w:p>
+            <w:pPr>
+              <w:widowControl w:val="0"/>
+              <w:spacing w:line="240" w:lineRule="auto"/>
+              <w:rPr/>
+            </w:pPr>
+            <w:r>
+              <w:rPr>
+                <w:rtl w:val="0"/>
+              </w:rPr>
+            </w:r>
+          </w:p>
+        </w:tc>
+        <w:tc>
+          <w:tcPr>
+            <w:shd w:fill="auto" w:val="clear"/>
+            <w:tcMar>
+              <w:top w:w="100.0" w:type="dxa"/>
+              <w:left w:w="100.0" w:type="dxa"/>
+              <w:bottom w:w="100.0" w:type="dxa"/>
+              <w:right w:w="100.0" w:type="dxa"/>
+            </w:tcMar>
+            <w:vAlign w:val="top"/>
+          </w:tcPr>
+          <w:p>
+            <w:pPr>
+              <w:widowControl w:val="0"/>
+              <w:spacing w:line="240" w:lineRule="auto"/>
+              <w:rPr/>
+            </w:pPr>
+            <w:r>
+              <w:rPr>
+                <w:rtl w:val="0"/>
+              </w:rPr>
+            </w:r>
+          </w:p>
+        </w:tc>
+        <w:tc>
+          <w:tcPr>
+            <w:shd w:fill="auto" w:val="clear"/>
+            <w:tcMar>
+              <w:top w:w="100.0" w:type="dxa"/>
+              <w:left w:w="100.0" w:type="dxa"/>
+              <w:bottom w:w="100.0" w:type="dxa"/>
+              <w:right w:w="100.0" w:type="dxa"/>
+            </w:tcMar>
+            <w:vAlign w:val="top"/>
+          </w:tcPr>
+          <w:p>
+            <w:pPr>
+              <w:widowControl w:val="0"/>
+              <w:spacing w:line="240" w:lineRule="auto"/>
+              <w:rPr/>
+            </w:pPr>
+            <w:r>
+              <w:rPr>
+                <w:rtl w:val="0"/>
+              </w:rPr>
+            </w:r>
+          </w:p>
+        </w:tc>
+      </w:tr>
+    </w:tbl>
+    <w:p>
+      <w:pPr>
+        <w:rPr/>
+      </w:pPr>
+      <w:r>
+        <w:rPr>
+          <w:rtl w:val="0"/>
+        </w:rPr>
+      </w:r>
+    </w:p>
+    <w:p>
+      <w:pPr>
+        <w:rPr/>
+      </w:pPr>
+      <w:r>
+        <w:rPr>
+          <w:rtl w:val="0"/>
+        </w:rPr>
+        <w:t xml:space="preserve">Android</w:t>
+      </w:r>
+    </w:p>
+    <w:tbl>
+      <w:tblPr>
+        <w:tblStyle w:val="Table25"/>
+        <w:tblW w:w="4800.0" w:type="dxa"/>
+        <w:jc w:val="left"/>
+        <w:tblInd w:w="100.0" w:type="pct"/>
+        <w:tblBorders>
+          <w:top w:color="000000" w:space="0" w:sz="8" w:val="single"/>
+          <w:left w:color="000000" w:space="0" w:sz="8" w:val="single"/>
+          <w:bottom w:color="000000" w:space="0" w:sz="8" w:val="single"/>
+          <w:right w:color="000000" w:space="0" w:sz="8" w:val="single"/>
+          <w:insideH w:color="000000" w:space="0" w:sz="8" w:val="single"/>
+          <w:insideV w:color="000000" w:space="0" w:sz="8" w:val="single"/>
+        </w:tblBorders>
+        <w:tblLayout w:type="fixed"/>
+        <w:tblLook w:val="0600"/>
+      </w:tblPr>
+      <w:tblGrid>
+        <w:gridCol w:w="1590"/>
+        <w:gridCol w:w="1110"/>
+        <w:gridCol w:w="1050"/>
+        <w:gridCol w:w="1050"/>
+        <w:tblGridChange w:id="0">
+          <w:tblGrid>
+            <w:gridCol w:w="1590"/>
+            <w:gridCol w:w="1110"/>
+            <w:gridCol w:w="1050"/>
+            <w:gridCol w:w="1050"/>
+          </w:tblGrid>
+        </w:tblGridChange>
+      </w:tblGrid>
+      <w:tr>
+        <w:trPr>
+          <w:trHeight w:val="1206.9140625" w:hRule="atLeast"/>
+        </w:trPr>
+        <w:tc>
+          <w:tcPr>
+            <w:shd w:fill="auto" w:val="clear"/>
+            <w:tcMar>
+              <w:top w:w="100.0" w:type="dxa"/>
+              <w:left w:w="100.0" w:type="dxa"/>
+              <w:bottom w:w="100.0" w:type="dxa"/>
+              <w:right w:w="100.0" w:type="dxa"/>
+            </w:tcMar>
+            <w:vAlign w:val="top"/>
+          </w:tcPr>
+          <w:p>
+            <w:pPr>
+              <w:widowControl w:val="0"/>
+              <w:spacing w:line="240" w:lineRule="auto"/>
+              <w:rPr/>
+            </w:pPr>
+            <w:r>
+              <w:rPr>
+                <w:rtl w:val="0"/>
+              </w:rPr>
+              <w:t xml:space="preserve">Date (Most Recent First)</w:t>
+            </w:r>
+          </w:p>
+        </w:tc>
+        <w:tc>
+          <w:tcPr>
+            <w:shd w:fill="auto" w:val="clear"/>
+            <w:tcMar>
+              <w:top w:w="100.0" w:type="dxa"/>
+              <w:left w:w="100.0" w:type="dxa"/>
+              <w:bottom w:w="100.0" w:type="dxa"/>
+              <w:right w:w="100.0" w:type="dxa"/>
+            </w:tcMar>
+            <w:vAlign w:val="top"/>
+          </w:tcPr>
+          <w:p>
+            <w:pPr>
+              <w:widowControl w:val="0"/>
+              <w:spacing w:line="240" w:lineRule="auto"/>
+              <w:rPr/>
+            </w:pPr>
+            <w:r>
+              <w:rPr>
+                <w:rtl w:val="0"/>
+              </w:rPr>
+              <w:t xml:space="preserve">Step 1 (P/F)</w:t>
+            </w:r>
+          </w:p>
+        </w:tc>
+        <w:tc>
+          <w:tcPr>
+            <w:shd w:fill="auto" w:val="clear"/>
+            <w:tcMar>
+              <w:top w:w="100.0" w:type="dxa"/>
+              <w:left w:w="100.0" w:type="dxa"/>
+              <w:bottom w:w="100.0" w:type="dxa"/>
+              <w:right w:w="100.0" w:type="dxa"/>
+            </w:tcMar>
+            <w:vAlign w:val="top"/>
+          </w:tcPr>
+          <w:p>
+            <w:pPr>
+              <w:widowControl w:val="0"/>
+              <w:spacing w:line="240" w:lineRule="auto"/>
+              <w:rPr/>
+            </w:pPr>
+            <w:r>
+              <w:rPr>
+                <w:rtl w:val="0"/>
+              </w:rPr>
+              <w:t xml:space="preserve">Step 2 (P/F)</w:t>
+            </w:r>
+          </w:p>
+        </w:tc>
+        <w:tc>
+          <w:tcPr>
+            <w:shd w:fill="auto" w:val="clear"/>
+            <w:tcMar>
+              <w:top w:w="100.0" w:type="dxa"/>
+              <w:left w:w="100.0" w:type="dxa"/>
+              <w:bottom w:w="100.0" w:type="dxa"/>
+              <w:right w:w="100.0" w:type="dxa"/>
+            </w:tcMar>
+            <w:vAlign w:val="top"/>
+          </w:tcPr>
+          <w:p>
+            <w:pPr>
+              <w:widowControl w:val="0"/>
+              <w:spacing w:line="240" w:lineRule="auto"/>
+              <w:rPr/>
+            </w:pPr>
+            <w:r>
+              <w:rPr>
+                <w:rtl w:val="0"/>
+              </w:rPr>
+              <w:t xml:space="preserve">Step 3</w:t>
+            </w:r>
+          </w:p>
+          <w:p>
+            <w:pPr>
+              <w:widowControl w:val="0"/>
+              <w:spacing w:line="240" w:lineRule="auto"/>
+              <w:rPr/>
+            </w:pPr>
+            <w:r>
+              <w:rPr>
+                <w:rtl w:val="0"/>
+              </w:rPr>
+              <w:t xml:space="preserve">(P/F)</w:t>
+            </w:r>
+          </w:p>
+        </w:tc>
+      </w:tr>
+      <w:tr>
+        <w:trPr>
+          <w:trHeight w:val="525" w:hRule="atLeast"/>
+        </w:trPr>
+        <w:tc>
+          <w:tcPr>
+            <w:shd w:fill="auto" w:val="clear"/>
+            <w:tcMar>
+              <w:top w:w="100.0" w:type="dxa"/>
+              <w:left w:w="100.0" w:type="dxa"/>
+              <w:bottom w:w="100.0" w:type="dxa"/>
+              <w:right w:w="100.0" w:type="dxa"/>
+            </w:tcMar>
+            <w:vAlign w:val="top"/>
+          </w:tcPr>
+          <w:p>
+            <w:pPr>
+              <w:widowControl w:val="0"/>
+              <w:spacing w:line="240" w:lineRule="auto"/>
+              <w:rPr/>
+            </w:pPr>
+            <w:r>
+              <w:rPr>
+                <w:rtl w:val="0"/>
+              </w:rPr>
+            </w:r>
+          </w:p>
+        </w:tc>
+        <w:tc>
+          <w:tcPr>
+            <w:shd w:fill="auto" w:val="clear"/>
+            <w:tcMar>
+              <w:top w:w="100.0" w:type="dxa"/>
+              <w:left w:w="100.0" w:type="dxa"/>
+              <w:bottom w:w="100.0" w:type="dxa"/>
+              <w:right w:w="100.0" w:type="dxa"/>
+            </w:tcMar>
+            <w:vAlign w:val="top"/>
+          </w:tcPr>
+          <w:p>
+            <w:pPr>
+              <w:widowControl w:val="0"/>
+              <w:spacing w:line="240" w:lineRule="auto"/>
+              <w:rPr/>
+            </w:pPr>
+            <w:r>
+              <w:rPr>
+                <w:rtl w:val="0"/>
+              </w:rPr>
+            </w:r>
+          </w:p>
+        </w:tc>
+        <w:tc>
+          <w:tcPr>
+            <w:shd w:fill="auto" w:val="clear"/>
+            <w:tcMar>
+              <w:top w:w="100.0" w:type="dxa"/>
+              <w:left w:w="100.0" w:type="dxa"/>
+              <w:bottom w:w="100.0" w:type="dxa"/>
+              <w:right w:w="100.0" w:type="dxa"/>
+            </w:tcMar>
+            <w:vAlign w:val="top"/>
+          </w:tcPr>
+          <w:p>
+            <w:pPr>
+              <w:widowControl w:val="0"/>
+              <w:spacing w:line="240" w:lineRule="auto"/>
+              <w:rPr/>
+            </w:pPr>
+            <w:r>
+              <w:rPr>
+                <w:rtl w:val="0"/>
+              </w:rPr>
+            </w:r>
+          </w:p>
+        </w:tc>
+        <w:tc>
+          <w:tcPr>
+            <w:shd w:fill="auto" w:val="clear"/>
+            <w:tcMar>
+              <w:top w:w="100.0" w:type="dxa"/>
+              <w:left w:w="100.0" w:type="dxa"/>
+              <w:bottom w:w="100.0" w:type="dxa"/>
+              <w:right w:w="100.0" w:type="dxa"/>
+            </w:tcMar>
+            <w:vAlign w:val="top"/>
+          </w:tcPr>
+          <w:p>
+            <w:pPr>
+              <w:widowControl w:val="0"/>
+              <w:spacing w:line="240" w:lineRule="auto"/>
+              <w:rPr/>
+            </w:pPr>
+            <w:r>
+              <w:rPr>
+                <w:rtl w:val="0"/>
+              </w:rPr>
+            </w:r>
+          </w:p>
+        </w:tc>
+      </w:tr>
+    </w:tbl>
+    <w:p>
+      <w:pPr>
+        <w:rPr>
+          <w:b w:val="1"/>
+        </w:rPr>
+      </w:pPr>
+      <w:r>
+        <w:rPr>
+          <w:rtl w:val="0"/>
+        </w:rPr>
+      </w:r>
+    </w:p>
+    <w:p>
+      <w:pPr>
+        <w:rPr/>
+      </w:pPr>
+      <w:r>
+        <w:br w:type="page"/>
+      </w:r>
+      <w:r>
+        <w:rPr>
+          <w:rtl w:val="0"/>
+        </w:rPr>
+      </w:r>
+    </w:p>
+    <w:p>
+      <w:pPr>
         <w:rPr/>
       </w:pPr>
       <w:r>
@@ -11426,7 +12184,7 @@
     </w:p>
     <w:tbl>
       <w:tblPr>
-        <w:tblStyle w:val="Table22"/>
+        <w:tblStyle w:val="Table26"/>
         <w:tblW w:w="9360.0" w:type="dxa"/>
         <w:jc w:val="left"/>
         <w:tblInd w:w="100.0" w:type="pct"/>
@@ -12080,6 +12838,820 @@
                 <w:rtl w:val="0"/>
               </w:rPr>
               <w:t xml:space="preserve">A popup window informs the user that the container has not been checked out.</w:t>
+            </w:r>
+          </w:p>
+        </w:tc>
+        <w:tc>
+          <w:tcPr>
+            <w:shd w:fill="auto" w:val="clear"/>
+            <w:tcMar>
+              <w:top w:w="100.0" w:type="dxa"/>
+              <w:left w:w="100.0" w:type="dxa"/>
+              <w:bottom w:w="100.0" w:type="dxa"/>
+              <w:right w:w="100.0" w:type="dxa"/>
+            </w:tcMar>
+            <w:vAlign w:val="top"/>
+          </w:tcPr>
+          <w:p>
+            <w:pPr>
+              <w:widowControl w:val="0"/>
+              <w:spacing w:line="240" w:lineRule="auto"/>
+              <w:rPr/>
+            </w:pPr>
+            <w:r>
+              <w:rPr>
+                <w:rtl w:val="0"/>
+              </w:rPr>
+            </w:r>
+          </w:p>
+        </w:tc>
+      </w:tr>
+    </w:tbl>
+    <w:p>
+      <w:pPr>
+        <w:rPr>
+          <w:b w:val="1"/>
+        </w:rPr>
+      </w:pPr>
+      <w:r>
+        <w:rPr>
+          <w:rtl w:val="0"/>
+        </w:rPr>
+      </w:r>
+    </w:p>
+    <w:p>
+      <w:pPr>
+        <w:rPr>
+          <w:b w:val="1"/>
+        </w:rPr>
+      </w:pPr>
+      <w:r>
+        <w:rPr>
+          <w:rtl w:val="0"/>
+        </w:rPr>
+      </w:r>
+    </w:p>
+    <w:p>
+      <w:pPr>
+        <w:rPr/>
+      </w:pPr>
+      <w:r>
+        <w:rPr>
+          <w:rtl w:val="0"/>
+        </w:rPr>
+        <w:t xml:space="preserve">iOS</w:t>
+      </w:r>
+    </w:p>
+    <w:tbl>
+      <w:tblPr>
+        <w:tblStyle w:val="Table27"/>
+        <w:tblW w:w="6900.0" w:type="dxa"/>
+        <w:jc w:val="left"/>
+        <w:tblInd w:w="100.0" w:type="pct"/>
+        <w:tblBorders>
+          <w:top w:color="000000" w:space="0" w:sz="8" w:val="single"/>
+          <w:left w:color="000000" w:space="0" w:sz="8" w:val="single"/>
+          <w:bottom w:color="000000" w:space="0" w:sz="8" w:val="single"/>
+          <w:right w:color="000000" w:space="0" w:sz="8" w:val="single"/>
+          <w:insideH w:color="000000" w:space="0" w:sz="8" w:val="single"/>
+          <w:insideV w:color="000000" w:space="0" w:sz="8" w:val="single"/>
+        </w:tblBorders>
+        <w:tblLayout w:type="fixed"/>
+        <w:tblLook w:val="0600"/>
+      </w:tblPr>
+      <w:tblGrid>
+        <w:gridCol w:w="1590"/>
+        <w:gridCol w:w="1110"/>
+        <w:gridCol w:w="1050"/>
+        <w:gridCol w:w="1050"/>
+        <w:gridCol w:w="1050"/>
+        <w:gridCol w:w="1050"/>
+        <w:tblGridChange w:id="0">
+          <w:tblGrid>
+            <w:gridCol w:w="1590"/>
+            <w:gridCol w:w="1110"/>
+            <w:gridCol w:w="1050"/>
+            <w:gridCol w:w="1050"/>
+            <w:gridCol w:w="1050"/>
+            <w:gridCol w:w="1050"/>
+          </w:tblGrid>
+        </w:tblGridChange>
+      </w:tblGrid>
+      <w:tr>
+        <w:trPr>
+          <w:trHeight w:val="1206.9140625" w:hRule="atLeast"/>
+        </w:trPr>
+        <w:tc>
+          <w:tcPr>
+            <w:shd w:fill="auto" w:val="clear"/>
+            <w:tcMar>
+              <w:top w:w="100.0" w:type="dxa"/>
+              <w:left w:w="100.0" w:type="dxa"/>
+              <w:bottom w:w="100.0" w:type="dxa"/>
+              <w:right w:w="100.0" w:type="dxa"/>
+            </w:tcMar>
+            <w:vAlign w:val="top"/>
+          </w:tcPr>
+          <w:p>
+            <w:pPr>
+              <w:widowControl w:val="0"/>
+              <w:spacing w:line="240" w:lineRule="auto"/>
+              <w:rPr/>
+            </w:pPr>
+            <w:r>
+              <w:rPr>
+                <w:rtl w:val="0"/>
+              </w:rPr>
+              <w:t xml:space="preserve">Date (Most Recent First)</w:t>
+            </w:r>
+          </w:p>
+        </w:tc>
+        <w:tc>
+          <w:tcPr>
+            <w:shd w:fill="auto" w:val="clear"/>
+            <w:tcMar>
+              <w:top w:w="100.0" w:type="dxa"/>
+              <w:left w:w="100.0" w:type="dxa"/>
+              <w:bottom w:w="100.0" w:type="dxa"/>
+              <w:right w:w="100.0" w:type="dxa"/>
+            </w:tcMar>
+            <w:vAlign w:val="top"/>
+          </w:tcPr>
+          <w:p>
+            <w:pPr>
+              <w:widowControl w:val="0"/>
+              <w:spacing w:line="240" w:lineRule="auto"/>
+              <w:rPr/>
+            </w:pPr>
+            <w:r>
+              <w:rPr>
+                <w:rtl w:val="0"/>
+              </w:rPr>
+              <w:t xml:space="preserve">Step 1 (P/F)</w:t>
+            </w:r>
+          </w:p>
+        </w:tc>
+        <w:tc>
+          <w:tcPr>
+            <w:shd w:fill="auto" w:val="clear"/>
+            <w:tcMar>
+              <w:top w:w="100.0" w:type="dxa"/>
+              <w:left w:w="100.0" w:type="dxa"/>
+              <w:bottom w:w="100.0" w:type="dxa"/>
+              <w:right w:w="100.0" w:type="dxa"/>
+            </w:tcMar>
+            <w:vAlign w:val="top"/>
+          </w:tcPr>
+          <w:p>
+            <w:pPr>
+              <w:widowControl w:val="0"/>
+              <w:spacing w:line="240" w:lineRule="auto"/>
+              <w:rPr/>
+            </w:pPr>
+            <w:r>
+              <w:rPr>
+                <w:rtl w:val="0"/>
+              </w:rPr>
+              <w:t xml:space="preserve">Step 2 (P/F)</w:t>
+            </w:r>
+          </w:p>
+        </w:tc>
+        <w:tc>
+          <w:tcPr>
+            <w:shd w:fill="auto" w:val="clear"/>
+            <w:tcMar>
+              <w:top w:w="100.0" w:type="dxa"/>
+              <w:left w:w="100.0" w:type="dxa"/>
+              <w:bottom w:w="100.0" w:type="dxa"/>
+              <w:right w:w="100.0" w:type="dxa"/>
+            </w:tcMar>
+            <w:vAlign w:val="top"/>
+          </w:tcPr>
+          <w:p>
+            <w:pPr>
+              <w:widowControl w:val="0"/>
+              <w:spacing w:line="240" w:lineRule="auto"/>
+              <w:rPr/>
+            </w:pPr>
+            <w:r>
+              <w:rPr>
+                <w:rtl w:val="0"/>
+              </w:rPr>
+              <w:t xml:space="preserve">Step 3</w:t>
+            </w:r>
+          </w:p>
+          <w:p>
+            <w:pPr>
+              <w:widowControl w:val="0"/>
+              <w:spacing w:line="240" w:lineRule="auto"/>
+              <w:rPr/>
+            </w:pPr>
+            <w:r>
+              <w:rPr>
+                <w:rtl w:val="0"/>
+              </w:rPr>
+              <w:t xml:space="preserve">(P/F)</w:t>
+            </w:r>
+          </w:p>
+        </w:tc>
+        <w:tc>
+          <w:tcPr>
+            <w:shd w:fill="auto" w:val="clear"/>
+            <w:tcMar>
+              <w:top w:w="100.0" w:type="dxa"/>
+              <w:left w:w="100.0" w:type="dxa"/>
+              <w:bottom w:w="100.0" w:type="dxa"/>
+              <w:right w:w="100.0" w:type="dxa"/>
+            </w:tcMar>
+            <w:vAlign w:val="top"/>
+          </w:tcPr>
+          <w:p>
+            <w:pPr>
+              <w:widowControl w:val="0"/>
+              <w:spacing w:line="240" w:lineRule="auto"/>
+              <w:rPr/>
+            </w:pPr>
+            <w:r>
+              <w:rPr>
+                <w:rtl w:val="0"/>
+              </w:rPr>
+              <w:t xml:space="preserve">Step 4</w:t>
+            </w:r>
+          </w:p>
+          <w:p>
+            <w:pPr>
+              <w:widowControl w:val="0"/>
+              <w:spacing w:line="240" w:lineRule="auto"/>
+              <w:rPr/>
+            </w:pPr>
+            <w:r>
+              <w:rPr>
+                <w:rtl w:val="0"/>
+              </w:rPr>
+              <w:t xml:space="preserve">(P/F)</w:t>
+            </w:r>
+          </w:p>
+        </w:tc>
+        <w:tc>
+          <w:tcPr>
+            <w:shd w:fill="auto" w:val="clear"/>
+            <w:tcMar>
+              <w:top w:w="100.0" w:type="dxa"/>
+              <w:left w:w="100.0" w:type="dxa"/>
+              <w:bottom w:w="100.0" w:type="dxa"/>
+              <w:right w:w="100.0" w:type="dxa"/>
+            </w:tcMar>
+            <w:vAlign w:val="top"/>
+          </w:tcPr>
+          <w:p>
+            <w:pPr>
+              <w:widowControl w:val="0"/>
+              <w:spacing w:line="240" w:lineRule="auto"/>
+              <w:rPr/>
+            </w:pPr>
+            <w:r>
+              <w:rPr>
+                <w:rtl w:val="0"/>
+              </w:rPr>
+              <w:t xml:space="preserve">Step 5</w:t>
+            </w:r>
+          </w:p>
+          <w:p>
+            <w:pPr>
+              <w:widowControl w:val="0"/>
+              <w:spacing w:line="240" w:lineRule="auto"/>
+              <w:rPr/>
+            </w:pPr>
+            <w:r>
+              <w:rPr>
+                <w:rtl w:val="0"/>
+              </w:rPr>
+              <w:t xml:space="preserve">(P/F)</w:t>
+            </w:r>
+          </w:p>
+        </w:tc>
+      </w:tr>
+      <w:tr>
+        <w:trPr>
+          <w:trHeight w:val="525" w:hRule="atLeast"/>
+        </w:trPr>
+        <w:tc>
+          <w:tcPr>
+            <w:shd w:fill="auto" w:val="clear"/>
+            <w:tcMar>
+              <w:top w:w="100.0" w:type="dxa"/>
+              <w:left w:w="100.0" w:type="dxa"/>
+              <w:bottom w:w="100.0" w:type="dxa"/>
+              <w:right w:w="100.0" w:type="dxa"/>
+            </w:tcMar>
+            <w:vAlign w:val="top"/>
+          </w:tcPr>
+          <w:p>
+            <w:pPr>
+              <w:widowControl w:val="0"/>
+              <w:spacing w:line="240" w:lineRule="auto"/>
+              <w:rPr/>
+            </w:pPr>
+            <w:r>
+              <w:rPr>
+                <w:rtl w:val="0"/>
+              </w:rPr>
+            </w:r>
+          </w:p>
+        </w:tc>
+        <w:tc>
+          <w:tcPr>
+            <w:shd w:fill="auto" w:val="clear"/>
+            <w:tcMar>
+              <w:top w:w="100.0" w:type="dxa"/>
+              <w:left w:w="100.0" w:type="dxa"/>
+              <w:bottom w:w="100.0" w:type="dxa"/>
+              <w:right w:w="100.0" w:type="dxa"/>
+            </w:tcMar>
+            <w:vAlign w:val="top"/>
+          </w:tcPr>
+          <w:p>
+            <w:pPr>
+              <w:widowControl w:val="0"/>
+              <w:spacing w:line="240" w:lineRule="auto"/>
+              <w:rPr/>
+            </w:pPr>
+            <w:r>
+              <w:rPr>
+                <w:rtl w:val="0"/>
+              </w:rPr>
+            </w:r>
+          </w:p>
+        </w:tc>
+        <w:tc>
+          <w:tcPr>
+            <w:shd w:fill="auto" w:val="clear"/>
+            <w:tcMar>
+              <w:top w:w="100.0" w:type="dxa"/>
+              <w:left w:w="100.0" w:type="dxa"/>
+              <w:bottom w:w="100.0" w:type="dxa"/>
+              <w:right w:w="100.0" w:type="dxa"/>
+            </w:tcMar>
+            <w:vAlign w:val="top"/>
+          </w:tcPr>
+          <w:p>
+            <w:pPr>
+              <w:widowControl w:val="0"/>
+              <w:spacing w:line="240" w:lineRule="auto"/>
+              <w:rPr/>
+            </w:pPr>
+            <w:r>
+              <w:rPr>
+                <w:rtl w:val="0"/>
+              </w:rPr>
+            </w:r>
+          </w:p>
+        </w:tc>
+        <w:tc>
+          <w:tcPr>
+            <w:shd w:fill="auto" w:val="clear"/>
+            <w:tcMar>
+              <w:top w:w="100.0" w:type="dxa"/>
+              <w:left w:w="100.0" w:type="dxa"/>
+              <w:bottom w:w="100.0" w:type="dxa"/>
+              <w:right w:w="100.0" w:type="dxa"/>
+            </w:tcMar>
+            <w:vAlign w:val="top"/>
+          </w:tcPr>
+          <w:p>
+            <w:pPr>
+              <w:widowControl w:val="0"/>
+              <w:spacing w:line="240" w:lineRule="auto"/>
+              <w:rPr/>
+            </w:pPr>
+            <w:r>
+              <w:rPr>
+                <w:rtl w:val="0"/>
+              </w:rPr>
+            </w:r>
+          </w:p>
+        </w:tc>
+        <w:tc>
+          <w:tcPr>
+            <w:shd w:fill="auto" w:val="clear"/>
+            <w:tcMar>
+              <w:top w:w="100.0" w:type="dxa"/>
+              <w:left w:w="100.0" w:type="dxa"/>
+              <w:bottom w:w="100.0" w:type="dxa"/>
+              <w:right w:w="100.0" w:type="dxa"/>
+            </w:tcMar>
+            <w:vAlign w:val="top"/>
+          </w:tcPr>
+          <w:p>
+            <w:pPr>
+              <w:widowControl w:val="0"/>
+              <w:spacing w:line="240" w:lineRule="auto"/>
+              <w:rPr/>
+            </w:pPr>
+            <w:r>
+              <w:rPr>
+                <w:rtl w:val="0"/>
+              </w:rPr>
+            </w:r>
+          </w:p>
+        </w:tc>
+        <w:tc>
+          <w:tcPr>
+            <w:shd w:fill="auto" w:val="clear"/>
+            <w:tcMar>
+              <w:top w:w="100.0" w:type="dxa"/>
+              <w:left w:w="100.0" w:type="dxa"/>
+              <w:bottom w:w="100.0" w:type="dxa"/>
+              <w:right w:w="100.0" w:type="dxa"/>
+            </w:tcMar>
+            <w:vAlign w:val="top"/>
+          </w:tcPr>
+          <w:p>
+            <w:pPr>
+              <w:widowControl w:val="0"/>
+              <w:spacing w:line="240" w:lineRule="auto"/>
+              <w:rPr/>
+            </w:pPr>
+            <w:r>
+              <w:rPr>
+                <w:rtl w:val="0"/>
+              </w:rPr>
+            </w:r>
+          </w:p>
+        </w:tc>
+      </w:tr>
+    </w:tbl>
+    <w:p>
+      <w:pPr>
+        <w:rPr/>
+      </w:pPr>
+      <w:r>
+        <w:rPr>
+          <w:rtl w:val="0"/>
+        </w:rPr>
+      </w:r>
+    </w:p>
+    <w:p>
+      <w:pPr>
+        <w:rPr/>
+      </w:pPr>
+      <w:r>
+        <w:rPr>
+          <w:rtl w:val="0"/>
+        </w:rPr>
+        <w:t xml:space="preserve">Android</w:t>
+      </w:r>
+    </w:p>
+    <w:tbl>
+      <w:tblPr>
+        <w:tblStyle w:val="Table28"/>
+        <w:tblW w:w="6900.0" w:type="dxa"/>
+        <w:jc w:val="left"/>
+        <w:tblInd w:w="100.0" w:type="pct"/>
+        <w:tblBorders>
+          <w:top w:color="000000" w:space="0" w:sz="8" w:val="single"/>
+          <w:left w:color="000000" w:space="0" w:sz="8" w:val="single"/>
+          <w:bottom w:color="000000" w:space="0" w:sz="8" w:val="single"/>
+          <w:right w:color="000000" w:space="0" w:sz="8" w:val="single"/>
+          <w:insideH w:color="000000" w:space="0" w:sz="8" w:val="single"/>
+          <w:insideV w:color="000000" w:space="0" w:sz="8" w:val="single"/>
+        </w:tblBorders>
+        <w:tblLayout w:type="fixed"/>
+        <w:tblLook w:val="0600"/>
+      </w:tblPr>
+      <w:tblGrid>
+        <w:gridCol w:w="1590"/>
+        <w:gridCol w:w="1110"/>
+        <w:gridCol w:w="1050"/>
+        <w:gridCol w:w="1050"/>
+        <w:gridCol w:w="1050"/>
+        <w:gridCol w:w="1050"/>
+        <w:tblGridChange w:id="0">
+          <w:tblGrid>
+            <w:gridCol w:w="1590"/>
+            <w:gridCol w:w="1110"/>
+            <w:gridCol w:w="1050"/>
+            <w:gridCol w:w="1050"/>
+            <w:gridCol w:w="1050"/>
+            <w:gridCol w:w="1050"/>
+          </w:tblGrid>
+        </w:tblGridChange>
+      </w:tblGrid>
+      <w:tr>
+        <w:trPr>
+          <w:trHeight w:val="1206.9140625" w:hRule="atLeast"/>
+        </w:trPr>
+        <w:tc>
+          <w:tcPr>
+            <w:shd w:fill="auto" w:val="clear"/>
+            <w:tcMar>
+              <w:top w:w="100.0" w:type="dxa"/>
+              <w:left w:w="100.0" w:type="dxa"/>
+              <w:bottom w:w="100.0" w:type="dxa"/>
+              <w:right w:w="100.0" w:type="dxa"/>
+            </w:tcMar>
+            <w:vAlign w:val="top"/>
+          </w:tcPr>
+          <w:p>
+            <w:pPr>
+              <w:widowControl w:val="0"/>
+              <w:spacing w:line="240" w:lineRule="auto"/>
+              <w:rPr/>
+            </w:pPr>
+            <w:r>
+              <w:rPr>
+                <w:rtl w:val="0"/>
+              </w:rPr>
+              <w:t xml:space="preserve">Date (Most Recent First)</w:t>
+            </w:r>
+          </w:p>
+        </w:tc>
+        <w:tc>
+          <w:tcPr>
+            <w:shd w:fill="auto" w:val="clear"/>
+            <w:tcMar>
+              <w:top w:w="100.0" w:type="dxa"/>
+              <w:left w:w="100.0" w:type="dxa"/>
+              <w:bottom w:w="100.0" w:type="dxa"/>
+              <w:right w:w="100.0" w:type="dxa"/>
+            </w:tcMar>
+            <w:vAlign w:val="top"/>
+          </w:tcPr>
+          <w:p>
+            <w:pPr>
+              <w:widowControl w:val="0"/>
+              <w:spacing w:line="240" w:lineRule="auto"/>
+              <w:rPr/>
+            </w:pPr>
+            <w:r>
+              <w:rPr>
+                <w:rtl w:val="0"/>
+              </w:rPr>
+              <w:t xml:space="preserve">Step 1 (P/F)</w:t>
+            </w:r>
+          </w:p>
+        </w:tc>
+        <w:tc>
+          <w:tcPr>
+            <w:shd w:fill="auto" w:val="clear"/>
+            <w:tcMar>
+              <w:top w:w="100.0" w:type="dxa"/>
+              <w:left w:w="100.0" w:type="dxa"/>
+              <w:bottom w:w="100.0" w:type="dxa"/>
+              <w:right w:w="100.0" w:type="dxa"/>
+            </w:tcMar>
+            <w:vAlign w:val="top"/>
+          </w:tcPr>
+          <w:p>
+            <w:pPr>
+              <w:widowControl w:val="0"/>
+              <w:spacing w:line="240" w:lineRule="auto"/>
+              <w:rPr/>
+            </w:pPr>
+            <w:r>
+              <w:rPr>
+                <w:rtl w:val="0"/>
+              </w:rPr>
+              <w:t xml:space="preserve">Step 2 (P/F)</w:t>
+            </w:r>
+          </w:p>
+        </w:tc>
+        <w:tc>
+          <w:tcPr>
+            <w:shd w:fill="auto" w:val="clear"/>
+            <w:tcMar>
+              <w:top w:w="100.0" w:type="dxa"/>
+              <w:left w:w="100.0" w:type="dxa"/>
+              <w:bottom w:w="100.0" w:type="dxa"/>
+              <w:right w:w="100.0" w:type="dxa"/>
+            </w:tcMar>
+            <w:vAlign w:val="top"/>
+          </w:tcPr>
+          <w:p>
+            <w:pPr>
+              <w:widowControl w:val="0"/>
+              <w:spacing w:line="240" w:lineRule="auto"/>
+              <w:rPr/>
+            </w:pPr>
+            <w:r>
+              <w:rPr>
+                <w:rtl w:val="0"/>
+              </w:rPr>
+              <w:t xml:space="preserve">Step 3</w:t>
+            </w:r>
+          </w:p>
+          <w:p>
+            <w:pPr>
+              <w:widowControl w:val="0"/>
+              <w:spacing w:line="240" w:lineRule="auto"/>
+              <w:rPr/>
+            </w:pPr>
+            <w:r>
+              <w:rPr>
+                <w:rtl w:val="0"/>
+              </w:rPr>
+              <w:t xml:space="preserve">(P/F)</w:t>
+            </w:r>
+          </w:p>
+        </w:tc>
+        <w:tc>
+          <w:tcPr>
+            <w:shd w:fill="auto" w:val="clear"/>
+            <w:tcMar>
+              <w:top w:w="100.0" w:type="dxa"/>
+              <w:left w:w="100.0" w:type="dxa"/>
+              <w:bottom w:w="100.0" w:type="dxa"/>
+              <w:right w:w="100.0" w:type="dxa"/>
+            </w:tcMar>
+            <w:vAlign w:val="top"/>
+          </w:tcPr>
+          <w:p>
+            <w:pPr>
+              <w:widowControl w:val="0"/>
+              <w:spacing w:line="240" w:lineRule="auto"/>
+              <w:rPr/>
+            </w:pPr>
+            <w:r>
+              <w:rPr>
+                <w:rtl w:val="0"/>
+              </w:rPr>
+              <w:t xml:space="preserve">Step 4</w:t>
+            </w:r>
+          </w:p>
+          <w:p>
+            <w:pPr>
+              <w:widowControl w:val="0"/>
+              <w:spacing w:line="240" w:lineRule="auto"/>
+              <w:rPr/>
+            </w:pPr>
+            <w:r>
+              <w:rPr>
+                <w:rtl w:val="0"/>
+              </w:rPr>
+              <w:t xml:space="preserve">(P/F)</w:t>
+            </w:r>
+          </w:p>
+        </w:tc>
+        <w:tc>
+          <w:tcPr>
+            <w:shd w:fill="auto" w:val="clear"/>
+            <w:tcMar>
+              <w:top w:w="100.0" w:type="dxa"/>
+              <w:left w:w="100.0" w:type="dxa"/>
+              <w:bottom w:w="100.0" w:type="dxa"/>
+              <w:right w:w="100.0" w:type="dxa"/>
+            </w:tcMar>
+            <w:vAlign w:val="top"/>
+          </w:tcPr>
+          <w:p>
+            <w:pPr>
+              <w:widowControl w:val="0"/>
+              <w:spacing w:line="240" w:lineRule="auto"/>
+              <w:rPr/>
+            </w:pPr>
+            <w:r>
+              <w:rPr>
+                <w:rtl w:val="0"/>
+              </w:rPr>
+              <w:t xml:space="preserve">Step 5</w:t>
+            </w:r>
+          </w:p>
+          <w:p>
+            <w:pPr>
+              <w:widowControl w:val="0"/>
+              <w:spacing w:line="240" w:lineRule="auto"/>
+              <w:rPr/>
+            </w:pPr>
+            <w:r>
+              <w:rPr>
+                <w:rtl w:val="0"/>
+              </w:rPr>
+              <w:t xml:space="preserve">(P/F)</w:t>
+            </w:r>
+          </w:p>
+        </w:tc>
+      </w:tr>
+      <w:tr>
+        <w:trPr>
+          <w:trHeight w:val="525" w:hRule="atLeast"/>
+        </w:trPr>
+        <w:tc>
+          <w:tcPr>
+            <w:shd w:fill="auto" w:val="clear"/>
+            <w:tcMar>
+              <w:top w:w="100.0" w:type="dxa"/>
+              <w:left w:w="100.0" w:type="dxa"/>
+              <w:bottom w:w="100.0" w:type="dxa"/>
+              <w:right w:w="100.0" w:type="dxa"/>
+            </w:tcMar>
+            <w:vAlign w:val="top"/>
+          </w:tcPr>
+          <w:p>
+            <w:pPr>
+              <w:widowControl w:val="0"/>
+              <w:spacing w:line="240" w:lineRule="auto"/>
+              <w:rPr/>
+            </w:pPr>
+            <w:r>
+              <w:rPr>
+                <w:rtl w:val="0"/>
+              </w:rPr>
+            </w:r>
+          </w:p>
+        </w:tc>
+        <w:tc>
+          <w:tcPr>
+            <w:shd w:fill="auto" w:val="clear"/>
+            <w:tcMar>
+              <w:top w:w="100.0" w:type="dxa"/>
+              <w:left w:w="100.0" w:type="dxa"/>
+              <w:bottom w:w="100.0" w:type="dxa"/>
+              <w:right w:w="100.0" w:type="dxa"/>
+            </w:tcMar>
+            <w:vAlign w:val="top"/>
+          </w:tcPr>
+          <w:p>
+            <w:pPr>
+              <w:widowControl w:val="0"/>
+              <w:spacing w:line="240" w:lineRule="auto"/>
+              <w:rPr/>
+            </w:pPr>
+            <w:r>
+              <w:rPr>
+                <w:rtl w:val="0"/>
+              </w:rPr>
+            </w:r>
+          </w:p>
+        </w:tc>
+        <w:tc>
+          <w:tcPr>
+            <w:shd w:fill="auto" w:val="clear"/>
+            <w:tcMar>
+              <w:top w:w="100.0" w:type="dxa"/>
+              <w:left w:w="100.0" w:type="dxa"/>
+              <w:bottom w:w="100.0" w:type="dxa"/>
+              <w:right w:w="100.0" w:type="dxa"/>
+            </w:tcMar>
+            <w:vAlign w:val="top"/>
+          </w:tcPr>
+          <w:p>
+            <w:pPr>
+              <w:widowControl w:val="0"/>
+              <w:spacing w:line="240" w:lineRule="auto"/>
+              <w:rPr/>
+            </w:pPr>
+            <w:r>
+              <w:rPr>
+                <w:rtl w:val="0"/>
+              </w:rPr>
+            </w:r>
+          </w:p>
+        </w:tc>
+        <w:tc>
+          <w:tcPr>
+            <w:shd w:fill="auto" w:val="clear"/>
+            <w:tcMar>
+              <w:top w:w="100.0" w:type="dxa"/>
+              <w:left w:w="100.0" w:type="dxa"/>
+              <w:bottom w:w="100.0" w:type="dxa"/>
+              <w:right w:w="100.0" w:type="dxa"/>
+            </w:tcMar>
+            <w:vAlign w:val="top"/>
+          </w:tcPr>
+          <w:p>
+            <w:pPr>
+              <w:widowControl w:val="0"/>
+              <w:spacing w:line="240" w:lineRule="auto"/>
+              <w:rPr/>
+            </w:pPr>
+            <w:r>
+              <w:rPr>
+                <w:rtl w:val="0"/>
+              </w:rPr>
+            </w:r>
+          </w:p>
+        </w:tc>
+        <w:tc>
+          <w:tcPr>
+            <w:shd w:fill="auto" w:val="clear"/>
+            <w:tcMar>
+              <w:top w:w="100.0" w:type="dxa"/>
+              <w:left w:w="100.0" w:type="dxa"/>
+              <w:bottom w:w="100.0" w:type="dxa"/>
+              <w:right w:w="100.0" w:type="dxa"/>
+            </w:tcMar>
+            <w:vAlign w:val="top"/>
+          </w:tcPr>
+          <w:p>
+            <w:pPr>
+              <w:widowControl w:val="0"/>
+              <w:spacing w:line="240" w:lineRule="auto"/>
+              <w:rPr/>
+            </w:pPr>
+            <w:r>
+              <w:rPr>
+                <w:rtl w:val="0"/>
+              </w:rPr>
             </w:r>
           </w:p>
         </w:tc>
@@ -12792,6 +14364,84 @@
       </w:tblCellMar>
     </w:tblPr>
   </w:style>
+  <w:style w:type="table" w:styleId="Table23">
+    <w:basedOn w:val="TableNormal"/>
+    <w:tblPr>
+      <w:tblStyleRowBandSize w:val="1"/>
+      <w:tblStyleColBandSize w:val="1"/>
+      <w:tblCellMar>
+        <w:top w:w="100.0" w:type="dxa"/>
+        <w:left w:w="100.0" w:type="dxa"/>
+        <w:bottom w:w="100.0" w:type="dxa"/>
+        <w:right w:w="100.0" w:type="dxa"/>
+      </w:tblCellMar>
+    </w:tblPr>
+  </w:style>
+  <w:style w:type="table" w:styleId="Table24">
+    <w:basedOn w:val="TableNormal"/>
+    <w:tblPr>
+      <w:tblStyleRowBandSize w:val="1"/>
+      <w:tblStyleColBandSize w:val="1"/>
+      <w:tblCellMar>
+        <w:top w:w="100.0" w:type="dxa"/>
+        <w:left w:w="100.0" w:type="dxa"/>
+        <w:bottom w:w="100.0" w:type="dxa"/>
+        <w:right w:w="100.0" w:type="dxa"/>
+      </w:tblCellMar>
+    </w:tblPr>
+  </w:style>
+  <w:style w:type="table" w:styleId="Table25">
+    <w:basedOn w:val="TableNormal"/>
+    <w:tblPr>
+      <w:tblStyleRowBandSize w:val="1"/>
+      <w:tblStyleColBandSize w:val="1"/>
+      <w:tblCellMar>
+        <w:top w:w="100.0" w:type="dxa"/>
+        <w:left w:w="100.0" w:type="dxa"/>
+        <w:bottom w:w="100.0" w:type="dxa"/>
+        <w:right w:w="100.0" w:type="dxa"/>
+      </w:tblCellMar>
+    </w:tblPr>
+  </w:style>
+  <w:style w:type="table" w:styleId="Table26">
+    <w:basedOn w:val="TableNormal"/>
+    <w:tblPr>
+      <w:tblStyleRowBandSize w:val="1"/>
+      <w:tblStyleColBandSize w:val="1"/>
+      <w:tblCellMar>
+        <w:top w:w="100.0" w:type="dxa"/>
+        <w:left w:w="100.0" w:type="dxa"/>
+        <w:bottom w:w="100.0" w:type="dxa"/>
+        <w:right w:w="100.0" w:type="dxa"/>
+      </w:tblCellMar>
+    </w:tblPr>
+  </w:style>
+  <w:style w:type="table" w:styleId="Table27">
+    <w:basedOn w:val="TableNormal"/>
+    <w:tblPr>
+      <w:tblStyleRowBandSize w:val="1"/>
+      <w:tblStyleColBandSize w:val="1"/>
+      <w:tblCellMar>
+        <w:top w:w="100.0" w:type="dxa"/>
+        <w:left w:w="100.0" w:type="dxa"/>
+        <w:bottom w:w="100.0" w:type="dxa"/>
+        <w:right w:w="100.0" w:type="dxa"/>
+      </w:tblCellMar>
+    </w:tblPr>
+  </w:style>
+  <w:style w:type="table" w:styleId="Table28">
+    <w:basedOn w:val="TableNormal"/>
+    <w:tblPr>
+      <w:tblStyleRowBandSize w:val="1"/>
+      <w:tblStyleColBandSize w:val="1"/>
+      <w:tblCellMar>
+        <w:top w:w="100.0" w:type="dxa"/>
+        <w:left w:w="100.0" w:type="dxa"/>
+        <w:bottom w:w="100.0" w:type="dxa"/>
+        <w:right w:w="100.0" w:type="dxa"/>
+      </w:tblCellMar>
+    </w:tblPr>
+  </w:style>
 </w:styles>
 </file>
 

</xml_diff>